<commit_message>
alterei objetivos e contextualização
</commit_message>
<xml_diff>
--- a/Parte Hugo.docx
+++ b/Parte Hugo.docx
@@ -491,6 +491,48 @@
     </w:p>
     <w:p>
       <w:pPr>
+        <w:pStyle w:val="PargrafodaLista"/>
+        <w:numPr>
+          <w:ilvl w:val="0"/>
+          <w:numId w:val="1"/>
+        </w:numPr>
+        <w:rPr>
+          <w:rFonts w:ascii="Arial" w:hAnsi="Arial" w:cs="Arial"/>
+          <w:sz w:val="24"/>
+        </w:rPr>
+      </w:pPr>
+      <w:r>
+        <w:rPr>
+          <w:rFonts w:ascii="Arial" w:hAnsi="Arial" w:cs="Arial"/>
+          <w:sz w:val="24"/>
+        </w:rPr>
+        <w:t>Adicionar: cada vez mais as pessoas utilizam recursos tecnológicos</w:t>
+      </w:r>
+      <w:r>
+        <w:rPr>
+          <w:rFonts w:ascii="Arial" w:hAnsi="Arial" w:cs="Arial"/>
+          <w:i/>
+          <w:sz w:val="24"/>
+        </w:rPr>
+        <w:t xml:space="preserve"> </w:t>
+      </w:r>
+      <w:r>
+        <w:rPr>
+          <w:rFonts w:ascii="Arial" w:hAnsi="Arial" w:cs="Arial"/>
+          <w:sz w:val="24"/>
+        </w:rPr>
+        <w:t>para orientar as suas tarefas.</w:t>
+      </w:r>
+      <w:r>
+        <w:rPr>
+          <w:rFonts w:ascii="Arial" w:hAnsi="Arial" w:cs="Arial"/>
+          <w:sz w:val="24"/>
+        </w:rPr>
+        <w:br/>
+      </w:r>
+    </w:p>
+    <w:p>
+      <w:pPr>
         <w:rPr>
           <w:rFonts w:ascii="Arial" w:hAnsi="Arial" w:cs="Arial"/>
           <w:b/>
@@ -766,7 +808,15 @@
           <w:sz w:val="20"/>
         </w:rPr>
         <w:tab/>
-        <w:t>Por outro lado, esta informação falsa pode nem ser da responsabilidade dos restaurantes e assim estes estão também a ser prejudicados, uma vez que o utilizador fica com uma má imagem do estabelecimento. Assim, a oportunidade de restaurantes poderem adicionar e partilhar as suas ementas, e de os utilizadores poderem avaliar e comentar a sua experiência gastronómica, representa outra das nossas principais motivações.</w:t>
+        <w:t xml:space="preserve">Por outro lado, esta informação falsa pode nem ser da responsabilidade dos restaurantes e assim estes estão também a ser prejudicados, uma vez que o utilizador fica com uma má </w:t>
+      </w:r>
+      <w:r>
+        <w:rPr>
+          <w:rFonts w:ascii="Arial" w:hAnsi="Arial" w:cs="Arial"/>
+          <w:sz w:val="20"/>
+        </w:rPr>
+        <w:lastRenderedPageBreak/>
+        <w:t>imagem do estabelecimento. Assim, a oportunidade de restaurantes poderem adicionar e partilhar as suas ementas, e de os utilizadores poderem avaliar e comentar a sua experiência gastronómica, representa outra das nossas principais motivações.</w:t>
       </w:r>
     </w:p>
     <w:p>
@@ -800,7 +850,6 @@
           <w:b/>
           <w:sz w:val="32"/>
         </w:rPr>
-        <w:lastRenderedPageBreak/>
         <w:t>Objetivos</w:t>
       </w:r>
       <w:r>
@@ -888,11 +937,16 @@
           <w:szCs w:val="20"/>
         </w:rPr>
         <w:tab/>
-        <w:t xml:space="preserve">Com a possibilidade de um utilizador pesquisar um restaurante através de texto ou de voz, indicando as suas preferências pessoais, pretendemos tornar mais simples e aumentar a rapidez do processo de pesquisa. </w:t>
-      </w:r>
-    </w:p>
-    <w:p>
-      <w:pPr>
+        <w:t>Assim, o grupo de trabalho elaborou uma lista de objetivos fundamentais para uma implementação correta do sistema:</w:t>
+      </w:r>
+    </w:p>
+    <w:p>
+      <w:pPr>
+        <w:pStyle w:val="PargrafodaLista"/>
+        <w:numPr>
+          <w:ilvl w:val="0"/>
+          <w:numId w:val="3"/>
+        </w:numPr>
         <w:spacing w:after="0"/>
         <w:jc w:val="both"/>
         <w:rPr>
@@ -907,20 +961,52 @@
           <w:sz w:val="20"/>
           <w:szCs w:val="20"/>
         </w:rPr>
-        <w:tab/>
-        <w:t xml:space="preserve">Por outro lado, </w:t>
-      </w:r>
-      <w:r>
-        <w:rPr>
-          <w:rFonts w:ascii="Arial" w:hAnsi="Arial" w:cs="Arial"/>
-          <w:sz w:val="20"/>
-          <w:szCs w:val="20"/>
-        </w:rPr>
-        <w:t>a orientação geográfica disponibilizada pela aplicação, tem como objetivo possibilitar ao utilizador programar o seu percurso e até mesmo evitar trajetos que não sejam do seu agrado. O facto de todos os utilizadores poderem avaliar, comentar e reportar um determinado restaurante, leva a que as informações presentes na aplicação sejam as mais verídicas possíveis. Para além disso, sempre que um utilizador estiver indeciso entre vários restaurantes, pode ter em consideração as opiniões dos outros utilizadores, bem como consultar uma lista ordenada de acordo com o índice de avaliação de cada restaurante.</w:t>
-      </w:r>
-    </w:p>
-    <w:p>
-      <w:pPr>
+        <w:t>P</w:t>
+      </w:r>
+      <w:r>
+        <w:rPr>
+          <w:rFonts w:ascii="Arial" w:hAnsi="Arial" w:cs="Arial"/>
+          <w:sz w:val="20"/>
+          <w:szCs w:val="20"/>
+        </w:rPr>
+        <w:t>ossibilidade de um utilizador pesquisar um restaura</w:t>
+      </w:r>
+      <w:r>
+        <w:rPr>
+          <w:rFonts w:ascii="Arial" w:hAnsi="Arial" w:cs="Arial"/>
+          <w:sz w:val="20"/>
+          <w:szCs w:val="20"/>
+        </w:rPr>
+        <w:t>nte através de texto ou de voz,</w:t>
+      </w:r>
+    </w:p>
+    <w:p>
+      <w:pPr>
+        <w:spacing w:after="0"/>
+        <w:ind w:left="360"/>
+        <w:jc w:val="both"/>
+        <w:rPr>
+          <w:rFonts w:ascii="Arial" w:hAnsi="Arial" w:cs="Arial"/>
+          <w:sz w:val="20"/>
+          <w:szCs w:val="20"/>
+        </w:rPr>
+      </w:pPr>
+      <w:r>
+        <w:rPr>
+          <w:rFonts w:ascii="Arial" w:hAnsi="Arial" w:cs="Arial"/>
+          <w:sz w:val="20"/>
+          <w:szCs w:val="20"/>
+        </w:rPr>
+        <w:t xml:space="preserve">indicando as suas preferências pessoais, pretendemos tornar mais simples e aumentar a rapidez do processo de pesquisa. </w:t>
+      </w:r>
+    </w:p>
+    <w:p>
+      <w:pPr>
+        <w:pStyle w:val="PargrafodaLista"/>
+        <w:numPr>
+          <w:ilvl w:val="0"/>
+          <w:numId w:val="3"/>
+        </w:numPr>
         <w:spacing w:after="0"/>
         <w:jc w:val="both"/>
         <w:rPr>
@@ -935,56 +1021,108 @@
           <w:sz w:val="20"/>
           <w:szCs w:val="20"/>
         </w:rPr>
-        <w:tab/>
-        <w:t xml:space="preserve">Outro objetivo também considerado é </w:t>
-      </w:r>
-      <w:r>
-        <w:rPr>
-          <w:rFonts w:ascii="Arial" w:hAnsi="Arial" w:cs="Arial"/>
-          <w:sz w:val="20"/>
-          <w:szCs w:val="20"/>
-        </w:rPr>
-        <w:t>a possibilidade de um utilizador poder partilhar a sua experiência gastronómica através de fotos ou texto, em redes sociais como “</w:t>
-      </w:r>
-      <w:proofErr w:type="spellStart"/>
-      <w:r>
-        <w:rPr>
-          <w:rFonts w:ascii="Arial" w:hAnsi="Arial" w:cs="Arial"/>
-          <w:sz w:val="20"/>
-          <w:szCs w:val="20"/>
-        </w:rPr>
-        <w:t>Facebook</w:t>
-      </w:r>
-      <w:proofErr w:type="spellEnd"/>
-      <w:r>
-        <w:rPr>
-          <w:rFonts w:ascii="Arial" w:hAnsi="Arial" w:cs="Arial"/>
-          <w:sz w:val="20"/>
-          <w:szCs w:val="20"/>
-        </w:rPr>
-        <w:t>”, “</w:t>
-      </w:r>
-      <w:proofErr w:type="spellStart"/>
-      <w:r>
-        <w:rPr>
-          <w:rFonts w:ascii="Arial" w:hAnsi="Arial" w:cs="Arial"/>
-          <w:sz w:val="20"/>
-          <w:szCs w:val="20"/>
-        </w:rPr>
-        <w:t>Twitter</w:t>
-      </w:r>
-      <w:proofErr w:type="spellEnd"/>
-      <w:r>
-        <w:rPr>
-          <w:rFonts w:ascii="Arial" w:hAnsi="Arial" w:cs="Arial"/>
-          <w:sz w:val="20"/>
-          <w:szCs w:val="20"/>
-        </w:rPr>
-        <w:t>” ou “Instagram”. Este ponto, para além de permitir ao utilizador registar e guardar momentos da sua experiência, é também do agrado dos restaurantes, uma vez que permite a divulgação do estabelecimento.</w:t>
-      </w:r>
-    </w:p>
-    <w:p>
-      <w:pPr>
+        <w:t>Disponibilizar uma</w:t>
+      </w:r>
+      <w:r>
+        <w:rPr>
+          <w:rFonts w:ascii="Arial" w:hAnsi="Arial" w:cs="Arial"/>
+          <w:sz w:val="20"/>
+          <w:szCs w:val="20"/>
+        </w:rPr>
+        <w:t xml:space="preserve"> orientação geográfic</w:t>
+      </w:r>
+      <w:r>
+        <w:rPr>
+          <w:rFonts w:ascii="Arial" w:hAnsi="Arial" w:cs="Arial"/>
+          <w:sz w:val="20"/>
+          <w:szCs w:val="20"/>
+        </w:rPr>
+        <w:t>a através da aplicação,</w:t>
+      </w:r>
+      <w:r>
+        <w:rPr>
+          <w:rFonts w:ascii="Arial" w:hAnsi="Arial" w:cs="Arial"/>
+          <w:sz w:val="20"/>
+          <w:szCs w:val="20"/>
+        </w:rPr>
+        <w:t xml:space="preserve"> com</w:t>
+      </w:r>
+      <w:r>
+        <w:rPr>
+          <w:rFonts w:ascii="Arial" w:hAnsi="Arial" w:cs="Arial"/>
+          <w:sz w:val="20"/>
+          <w:szCs w:val="20"/>
+        </w:rPr>
+        <w:t xml:space="preserve"> </w:t>
+      </w:r>
+      <w:r>
+        <w:rPr>
+          <w:rFonts w:ascii="Arial" w:hAnsi="Arial" w:cs="Arial"/>
+          <w:sz w:val="20"/>
+          <w:szCs w:val="20"/>
+        </w:rPr>
+        <w:t>o objetivo</w:t>
+      </w:r>
+      <w:r>
+        <w:rPr>
+          <w:rFonts w:ascii="Arial" w:hAnsi="Arial" w:cs="Arial"/>
+          <w:sz w:val="20"/>
+          <w:szCs w:val="20"/>
+        </w:rPr>
+        <w:t xml:space="preserve"> de</w:t>
+      </w:r>
+    </w:p>
+    <w:p>
+      <w:pPr>
+        <w:spacing w:after="0"/>
+        <w:ind w:left="360"/>
+        <w:jc w:val="both"/>
+        <w:rPr>
+          <w:rFonts w:ascii="Arial" w:hAnsi="Arial" w:cs="Arial"/>
+          <w:sz w:val="20"/>
+          <w:szCs w:val="20"/>
+        </w:rPr>
+      </w:pPr>
+      <w:r>
+        <w:rPr>
+          <w:rFonts w:ascii="Arial" w:hAnsi="Arial" w:cs="Arial"/>
+          <w:sz w:val="20"/>
+          <w:szCs w:val="20"/>
+        </w:rPr>
+        <w:t xml:space="preserve">possibilitar ao </w:t>
+      </w:r>
+      <w:r>
+        <w:rPr>
+          <w:rFonts w:ascii="Arial" w:hAnsi="Arial" w:cs="Arial"/>
+          <w:sz w:val="20"/>
+          <w:szCs w:val="20"/>
+        </w:rPr>
+        <w:t>utilizador programar o seu percurso</w:t>
+      </w:r>
+      <w:r>
+        <w:rPr>
+          <w:rFonts w:ascii="Arial" w:hAnsi="Arial" w:cs="Arial"/>
+          <w:sz w:val="20"/>
+          <w:szCs w:val="20"/>
+        </w:rPr>
+        <w:t xml:space="preserve"> até um determinado restaurante</w:t>
+      </w:r>
+      <w:r>
+        <w:rPr>
+          <w:rFonts w:ascii="Arial" w:hAnsi="Arial" w:cs="Arial"/>
+          <w:sz w:val="20"/>
+          <w:szCs w:val="20"/>
+        </w:rPr>
+        <w:t xml:space="preserve"> e até mesmo evitar trajetos que não sejam do seu agrado. </w:t>
+      </w:r>
+    </w:p>
+    <w:p>
+      <w:pPr>
+        <w:pStyle w:val="PargrafodaLista"/>
+        <w:numPr>
+          <w:ilvl w:val="0"/>
+          <w:numId w:val="3"/>
+        </w:numPr>
         <w:spacing w:after="0"/>
         <w:jc w:val="both"/>
         <w:rPr>
@@ -999,99 +1137,13 @@
           <w:sz w:val="20"/>
           <w:szCs w:val="20"/>
         </w:rPr>
-        <w:tab/>
-      </w:r>
-      <w:r>
-        <w:rPr>
-          <w:rFonts w:ascii="Arial" w:hAnsi="Arial" w:cs="Arial"/>
-          <w:sz w:val="20"/>
-          <w:szCs w:val="20"/>
-        </w:rPr>
-        <w:t xml:space="preserve">Assim, esta solução apresentada, é também bastante útil para os restaurantes, uma vez que facilita o processo de divulgação do estabelecimento, bem como das suas ementas e preços. O sistema de avaliação por parte dos utilizadores, apresenta também uma vantagem para os </w:t>
-      </w:r>
-      <w:r>
-        <w:rPr>
-          <w:rFonts w:ascii="Arial" w:hAnsi="Arial" w:cs="Arial"/>
-          <w:sz w:val="20"/>
-          <w:szCs w:val="20"/>
-        </w:rPr>
-        <w:t>restaurantes uma vez que</w:t>
-      </w:r>
-      <w:r>
-        <w:rPr>
-          <w:rFonts w:ascii="Arial" w:hAnsi="Arial" w:cs="Arial"/>
-          <w:sz w:val="20"/>
-          <w:szCs w:val="20"/>
-        </w:rPr>
-        <w:t xml:space="preserve"> se um determinado restaurante tem boa reputação, atrairá mais facilmente potenciais clientes. Deste modo, cada restauran</w:t>
-      </w:r>
-      <w:r>
-        <w:rPr>
-          <w:rFonts w:ascii="Arial" w:hAnsi="Arial" w:cs="Arial"/>
-          <w:sz w:val="20"/>
-          <w:szCs w:val="20"/>
-        </w:rPr>
-        <w:t>te pode registar a sua morada, ementas e respetivos preços</w:t>
-      </w:r>
-      <w:r>
-        <w:rPr>
-          <w:rFonts w:ascii="Arial" w:hAnsi="Arial" w:cs="Arial"/>
-          <w:sz w:val="20"/>
-          <w:szCs w:val="20"/>
-        </w:rPr>
-        <w:t xml:space="preserve">, em que após </w:t>
-      </w:r>
-      <w:r>
-        <w:rPr>
-          <w:rFonts w:ascii="Arial" w:hAnsi="Arial" w:cs="Arial"/>
-          <w:sz w:val="20"/>
-          <w:szCs w:val="20"/>
-        </w:rPr>
-        <w:t>serem</w:t>
-      </w:r>
-      <w:r>
-        <w:rPr>
-          <w:rFonts w:ascii="Arial" w:hAnsi="Arial" w:cs="Arial"/>
-          <w:sz w:val="20"/>
-          <w:szCs w:val="20"/>
-        </w:rPr>
-        <w:t xml:space="preserve"> validados pela empresa</w:t>
-      </w:r>
-      <w:r>
-        <w:rPr>
-          <w:rFonts w:ascii="Arial" w:hAnsi="Arial" w:cs="Arial"/>
-          <w:sz w:val="20"/>
-          <w:szCs w:val="20"/>
-        </w:rPr>
-        <w:t xml:space="preserve"> são adicionados</w:t>
-      </w:r>
-      <w:r>
-        <w:rPr>
-          <w:rFonts w:ascii="Arial" w:hAnsi="Arial" w:cs="Arial"/>
-          <w:sz w:val="20"/>
-          <w:szCs w:val="20"/>
-        </w:rPr>
-        <w:t xml:space="preserve"> ao si</w:t>
-      </w:r>
-      <w:r>
-        <w:rPr>
-          <w:rFonts w:ascii="Arial" w:hAnsi="Arial" w:cs="Arial"/>
-          <w:sz w:val="20"/>
-          <w:szCs w:val="20"/>
-        </w:rPr>
-        <w:t xml:space="preserve">stema, ficando assim disponíveis </w:t>
-      </w:r>
-      <w:r>
-        <w:rPr>
-          <w:rFonts w:ascii="Arial" w:hAnsi="Arial" w:cs="Arial"/>
-          <w:sz w:val="20"/>
-          <w:szCs w:val="20"/>
-        </w:rPr>
-        <w:t xml:space="preserve">a todos os utilizadores. </w:t>
-      </w:r>
-    </w:p>
-    <w:p>
-      <w:pPr>
+        <w:t>Permitir que os utilizadores possam avaliar, comentar e reportar um determinado</w:t>
+      </w:r>
+    </w:p>
+    <w:p>
+      <w:pPr>
+        <w:spacing w:after="0"/>
+        <w:ind w:left="360"/>
         <w:jc w:val="both"/>
         <w:rPr>
           <w:rFonts w:ascii="Arial" w:hAnsi="Arial" w:cs="Arial"/>
@@ -1099,16 +1151,278 @@
           <w:szCs w:val="20"/>
         </w:rPr>
       </w:pPr>
-    </w:p>
-    <w:p>
-      <w:pPr>
+      <w:r>
+        <w:rPr>
+          <w:rFonts w:ascii="Arial" w:hAnsi="Arial" w:cs="Arial"/>
+          <w:sz w:val="20"/>
+          <w:szCs w:val="20"/>
+        </w:rPr>
+        <w:t>restaurante.</w:t>
+      </w:r>
+      <w:r>
+        <w:rPr>
+          <w:rFonts w:ascii="Arial" w:hAnsi="Arial" w:cs="Arial"/>
+          <w:sz w:val="20"/>
+          <w:szCs w:val="20"/>
+        </w:rPr>
+        <w:t xml:space="preserve"> Esta situação, para além de tornar a informação do sistema a mais verídica possível, leva a que o utilizador possa ter em consideração outras opiniões sempre que pretender escolher um restaurante.</w:t>
+      </w:r>
+    </w:p>
+    <w:p>
+      <w:pPr>
+        <w:pStyle w:val="PargrafodaLista"/>
+        <w:numPr>
+          <w:ilvl w:val="0"/>
+          <w:numId w:val="3"/>
+        </w:numPr>
         <w:spacing w:after="0"/>
         <w:jc w:val="both"/>
         <w:rPr>
           <w:rFonts w:ascii="Arial" w:hAnsi="Arial" w:cs="Arial"/>
           <w:sz w:val="20"/>
-        </w:rPr>
-      </w:pPr>
+          <w:szCs w:val="20"/>
+        </w:rPr>
+      </w:pPr>
+      <w:r>
+        <w:rPr>
+          <w:rFonts w:ascii="Arial" w:hAnsi="Arial" w:cs="Arial"/>
+          <w:sz w:val="20"/>
+          <w:szCs w:val="20"/>
+        </w:rPr>
+        <w:t xml:space="preserve">Fornecer uma </w:t>
+      </w:r>
+      <w:r>
+        <w:rPr>
+          <w:rFonts w:ascii="Arial" w:hAnsi="Arial" w:cs="Arial"/>
+          <w:sz w:val="20"/>
+          <w:szCs w:val="20"/>
+        </w:rPr>
+        <w:t>lista ordenada de acordo com o índice de avaliação de cada restaurante</w:t>
+      </w:r>
+    </w:p>
+    <w:p>
+      <w:pPr>
+        <w:pStyle w:val="PargrafodaLista"/>
+        <w:numPr>
+          <w:ilvl w:val="0"/>
+          <w:numId w:val="3"/>
+        </w:numPr>
+        <w:spacing w:after="0"/>
+        <w:jc w:val="both"/>
+        <w:rPr>
+          <w:rFonts w:ascii="Arial" w:hAnsi="Arial" w:cs="Arial"/>
+          <w:sz w:val="20"/>
+          <w:szCs w:val="20"/>
+        </w:rPr>
+      </w:pPr>
+      <w:r>
+        <w:rPr>
+          <w:rFonts w:ascii="Arial" w:hAnsi="Arial" w:cs="Arial"/>
+          <w:sz w:val="20"/>
+          <w:szCs w:val="20"/>
+        </w:rPr>
+        <w:t>Possibilitar o utilizar de marcar os seus restaurantes favoritos, para que mais tarde possa voltar a frequentá-lo sem ter que perder tempo em procura-lo.</w:t>
+      </w:r>
+    </w:p>
+    <w:p>
+      <w:pPr>
+        <w:pStyle w:val="PargrafodaLista"/>
+        <w:numPr>
+          <w:ilvl w:val="0"/>
+          <w:numId w:val="3"/>
+        </w:numPr>
+        <w:spacing w:after="0"/>
+        <w:jc w:val="both"/>
+        <w:rPr>
+          <w:rFonts w:ascii="Arial" w:hAnsi="Arial" w:cs="Arial"/>
+          <w:sz w:val="20"/>
+          <w:szCs w:val="20"/>
+        </w:rPr>
+      </w:pPr>
+      <w:r>
+        <w:rPr>
+          <w:rFonts w:ascii="Arial" w:hAnsi="Arial" w:cs="Arial"/>
+          <w:sz w:val="20"/>
+          <w:szCs w:val="20"/>
+        </w:rPr>
+        <w:t xml:space="preserve">Possibilitar o </w:t>
+      </w:r>
+      <w:r>
+        <w:rPr>
+          <w:rFonts w:ascii="Arial" w:hAnsi="Arial" w:cs="Arial"/>
+          <w:sz w:val="20"/>
+          <w:szCs w:val="20"/>
+        </w:rPr>
+        <w:t>utilizador poder partilhar a sua experiência gastronómica através de fotos ou texto, em redes sociais como “</w:t>
+      </w:r>
+      <w:proofErr w:type="spellStart"/>
+      <w:r>
+        <w:rPr>
+          <w:rFonts w:ascii="Arial" w:hAnsi="Arial" w:cs="Arial"/>
+          <w:sz w:val="20"/>
+          <w:szCs w:val="20"/>
+        </w:rPr>
+        <w:t>Facebook</w:t>
+      </w:r>
+      <w:proofErr w:type="spellEnd"/>
+      <w:r>
+        <w:rPr>
+          <w:rFonts w:ascii="Arial" w:hAnsi="Arial" w:cs="Arial"/>
+          <w:sz w:val="20"/>
+          <w:szCs w:val="20"/>
+        </w:rPr>
+        <w:t>”, “</w:t>
+      </w:r>
+      <w:proofErr w:type="spellStart"/>
+      <w:r>
+        <w:rPr>
+          <w:rFonts w:ascii="Arial" w:hAnsi="Arial" w:cs="Arial"/>
+          <w:sz w:val="20"/>
+          <w:szCs w:val="20"/>
+        </w:rPr>
+        <w:t>Twitter</w:t>
+      </w:r>
+      <w:proofErr w:type="spellEnd"/>
+      <w:r>
+        <w:rPr>
+          <w:rFonts w:ascii="Arial" w:hAnsi="Arial" w:cs="Arial"/>
+          <w:sz w:val="20"/>
+          <w:szCs w:val="20"/>
+        </w:rPr>
+        <w:t xml:space="preserve">” ou “Instagram”. Este ponto, para além de permitir ao utilizador registar e guardar momentos da sua experiência, é também do agrado dos restaurantes, uma vez que </w:t>
+      </w:r>
+      <w:r>
+        <w:rPr>
+          <w:rFonts w:ascii="Arial" w:hAnsi="Arial" w:cs="Arial"/>
+          <w:sz w:val="20"/>
+          <w:szCs w:val="20"/>
+        </w:rPr>
+        <w:t>facilita</w:t>
+      </w:r>
+      <w:r>
+        <w:rPr>
+          <w:rFonts w:ascii="Arial" w:hAnsi="Arial" w:cs="Arial"/>
+          <w:sz w:val="20"/>
+          <w:szCs w:val="20"/>
+        </w:rPr>
+        <w:t xml:space="preserve"> a divulgação do estabelecimento.</w:t>
+      </w:r>
+    </w:p>
+    <w:p>
+      <w:pPr>
+        <w:pStyle w:val="PargrafodaLista"/>
+        <w:numPr>
+          <w:ilvl w:val="0"/>
+          <w:numId w:val="3"/>
+        </w:numPr>
+        <w:spacing w:after="0"/>
+        <w:jc w:val="both"/>
+        <w:rPr>
+          <w:rFonts w:ascii="Arial" w:hAnsi="Arial" w:cs="Arial"/>
+          <w:sz w:val="20"/>
+          <w:szCs w:val="20"/>
+        </w:rPr>
+      </w:pPr>
+      <w:r>
+        <w:rPr>
+          <w:rFonts w:ascii="Arial" w:hAnsi="Arial" w:cs="Arial"/>
+          <w:sz w:val="20"/>
+          <w:szCs w:val="20"/>
+        </w:rPr>
+        <w:t xml:space="preserve">Permitir que cada restaurante possa divulgar as suas ementas e preços, facilitando assim o processo de atrair potenciais clientes. </w:t>
+      </w:r>
+      <w:r>
+        <w:rPr>
+          <w:rFonts w:ascii="Arial" w:hAnsi="Arial" w:cs="Arial"/>
+          <w:sz w:val="20"/>
+          <w:szCs w:val="20"/>
+        </w:rPr>
+        <w:t xml:space="preserve">Deste modo, cada restaurante pode registar </w:t>
+      </w:r>
+      <w:r>
+        <w:rPr>
+          <w:rFonts w:ascii="Arial" w:hAnsi="Arial" w:cs="Arial"/>
+          <w:sz w:val="20"/>
+          <w:szCs w:val="20"/>
+        </w:rPr>
+        <w:t>os seus serviços</w:t>
+      </w:r>
+      <w:r>
+        <w:rPr>
+          <w:rFonts w:ascii="Arial" w:hAnsi="Arial" w:cs="Arial"/>
+          <w:sz w:val="20"/>
+          <w:szCs w:val="20"/>
+        </w:rPr>
+        <w:t xml:space="preserve"> </w:t>
+      </w:r>
+      <w:r>
+        <w:rPr>
+          <w:rFonts w:ascii="Arial" w:hAnsi="Arial" w:cs="Arial"/>
+          <w:sz w:val="20"/>
+          <w:szCs w:val="20"/>
+        </w:rPr>
+        <w:t>que</w:t>
+      </w:r>
+      <w:r>
+        <w:rPr>
+          <w:rFonts w:ascii="Arial" w:hAnsi="Arial" w:cs="Arial"/>
+          <w:sz w:val="20"/>
+          <w:szCs w:val="20"/>
+        </w:rPr>
+        <w:t>,</w:t>
+      </w:r>
+      <w:r>
+        <w:rPr>
+          <w:rFonts w:ascii="Arial" w:hAnsi="Arial" w:cs="Arial"/>
+          <w:sz w:val="20"/>
+          <w:szCs w:val="20"/>
+        </w:rPr>
+        <w:t xml:space="preserve"> após serem</w:t>
+      </w:r>
+      <w:r>
+        <w:rPr>
+          <w:rFonts w:ascii="Arial" w:hAnsi="Arial" w:cs="Arial"/>
+          <w:sz w:val="20"/>
+          <w:szCs w:val="20"/>
+        </w:rPr>
+        <w:t xml:space="preserve"> validados pela empresa</w:t>
+      </w:r>
+      <w:r>
+        <w:rPr>
+          <w:rFonts w:ascii="Arial" w:hAnsi="Arial" w:cs="Arial"/>
+          <w:sz w:val="20"/>
+          <w:szCs w:val="20"/>
+        </w:rPr>
+        <w:t xml:space="preserve"> são adicionados ao si</w:t>
+      </w:r>
+      <w:r>
+        <w:rPr>
+          <w:rFonts w:ascii="Arial" w:hAnsi="Arial" w:cs="Arial"/>
+          <w:sz w:val="20"/>
+          <w:szCs w:val="20"/>
+        </w:rPr>
+        <w:t>stema, ficam</w:t>
+      </w:r>
+      <w:r>
+        <w:rPr>
+          <w:rFonts w:ascii="Arial" w:hAnsi="Arial" w:cs="Arial"/>
+          <w:sz w:val="20"/>
+          <w:szCs w:val="20"/>
+        </w:rPr>
+        <w:t xml:space="preserve"> disponíveis a todos os utilizadores.</w:t>
+      </w:r>
+    </w:p>
+    <w:p>
+      <w:pPr>
+        <w:spacing w:after="0"/>
+        <w:jc w:val="both"/>
+        <w:rPr>
+          <w:rFonts w:ascii="Arial" w:hAnsi="Arial" w:cs="Arial"/>
+          <w:sz w:val="20"/>
+        </w:rPr>
+      </w:pPr>
+      <w:bookmarkStart w:id="0" w:name="_GoBack"/>
+      <w:bookmarkEnd w:id="0"/>
     </w:p>
     <w:p>
       <w:pPr>
@@ -1150,23 +1464,7 @@
           <w:sz w:val="20"/>
           <w:szCs w:val="20"/>
         </w:rPr>
-        <w:t xml:space="preserve">Após realizarmos uma análise e recolha de informação do mercado das aplicações correspondentes a sistemas de </w:t>
-      </w:r>
-      <w:r>
-        <w:rPr>
-          <w:rFonts w:ascii="Arial" w:hAnsi="Arial" w:cs="Arial"/>
-          <w:sz w:val="20"/>
-          <w:szCs w:val="20"/>
-        </w:rPr>
-        <w:t>recomendação e localização de restaurantes</w:t>
-      </w:r>
-      <w:r>
-        <w:rPr>
-          <w:rFonts w:ascii="Arial" w:hAnsi="Arial" w:cs="Arial"/>
-          <w:sz w:val="20"/>
-          <w:szCs w:val="20"/>
-        </w:rPr>
-        <w:t xml:space="preserve">, deparamo-nos com algumas lacunas que limitam a experiência do utilizador. Por exemplo, na maioria das aplicações disponíveis, apenas é possível localizar restaurantes, </w:t>
+        <w:t xml:space="preserve">Após realizarmos uma análise e recolha de informação do mercado das aplicações correspondentes a sistemas de recomendação e localização de restaurantes, deparamo-nos com algumas lacunas que limitam a experiência do utilizador. Por exemplo, na maioria das aplicações disponíveis, apenas é possível localizar restaurantes, </w:t>
       </w:r>
       <w:r>
         <w:rPr>
@@ -1250,23 +1548,7 @@
           <w:sz w:val="20"/>
           <w:szCs w:val="20"/>
         </w:rPr>
-        <w:t xml:space="preserve">Outra situação que encontramos é que grande parte das aplicações não possui </w:t>
-      </w:r>
-      <w:r>
-        <w:rPr>
-          <w:rFonts w:ascii="Arial" w:hAnsi="Arial" w:cs="Arial"/>
-          <w:sz w:val="20"/>
-          <w:szCs w:val="20"/>
-        </w:rPr>
-        <w:t>list</w:t>
-      </w:r>
-      <w:r>
-        <w:rPr>
-          <w:rFonts w:ascii="Arial" w:hAnsi="Arial" w:cs="Arial"/>
-          <w:sz w:val="20"/>
-          <w:szCs w:val="20"/>
-        </w:rPr>
-        <w:t xml:space="preserve">a ordenada de </w:t>
+        <w:t xml:space="preserve">Outra situação que encontramos é que grande parte das aplicações não possui lista ordenada de </w:t>
       </w:r>
       <w:r>
         <w:rPr>
@@ -1509,10 +1791,7 @@
         </w:rPr>
         <w:t>a divulgação verídica dos dados.</w:t>
       </w:r>
-      <w:bookmarkStart w:id="0" w:name="_GoBack"/>
-      <w:bookmarkEnd w:id="0"/>
-    </w:p>
-    <w:p/>
+    </w:p>
     <w:sectPr>
       <w:pgSz w:w="11906" w:h="16838"/>
       <w:pgMar w:top="1417" w:right="1701" w:bottom="1417" w:left="1701" w:header="708" w:footer="708" w:gutter="0"/>
@@ -1521,6 +1800,358 @@
     </w:sectPr>
   </w:body>
 </w:document>
+</file>
+
+<file path=word/numbering.xml><?xml version="1.0" encoding="utf-8"?>
+<w:numbering xmlns:wpc="http://schemas.microsoft.com/office/word/2010/wordprocessingCanvas" xmlns:cx="http://schemas.microsoft.com/office/drawing/2014/chartex" xmlns:cx1="http://schemas.microsoft.com/office/drawing/2015/9/8/chartex" xmlns:cx2="http://schemas.microsoft.com/office/drawing/2015/10/21/chartex" xmlns:mc="http://schemas.openxmlformats.org/markup-compatibility/2006" xmlns:o="urn:schemas-microsoft-com:office:office" xmlns:r="http://schemas.openxmlformats.org/officeDocument/2006/relationships" xmlns:m="http://schemas.openxmlformats.org/officeDocument/2006/math" xmlns:v="urn:schemas-microsoft-com:vml" xmlns:wp14="http://schemas.microsoft.com/office/word/2010/wordprocessingDrawing" xmlns:wp="http://schemas.openxmlformats.org/drawingml/2006/wordprocessingDrawing" xmlns:w10="urn:schemas-microsoft-com:office:word" xmlns:w="http://schemas.openxmlformats.org/wordprocessingml/2006/main" xmlns:w14="http://schemas.microsoft.com/office/word/2010/wordml" xmlns:w15="http://schemas.microsoft.com/office/word/2012/wordml" xmlns:w16se="http://schemas.microsoft.com/office/word/2015/wordml/symex" xmlns:wpg="http://schemas.microsoft.com/office/word/2010/wordprocessingGroup" xmlns:wpi="http://schemas.microsoft.com/office/word/2010/wordprocessingInk" xmlns:wne="http://schemas.microsoft.com/office/word/2006/wordml" xmlns:wps="http://schemas.microsoft.com/office/word/2010/wordprocessingShape" mc:Ignorable="w14 w15 w16se wp14">
+  <w:abstractNum w:abstractNumId="0" w15:restartNumberingAfterBreak="0">
+    <w:nsid w:val="2768772C"/>
+    <w:multiLevelType w:val="hybridMultilevel"/>
+    <w:tmpl w:val="E39EB782"/>
+    <w:lvl w:ilvl="0" w:tplc="08160001">
+      <w:start w:val="1"/>
+      <w:numFmt w:val="bullet"/>
+      <w:lvlText w:val=""/>
+      <w:lvlJc w:val="left"/>
+      <w:pPr>
+        <w:ind w:left="720" w:hanging="360"/>
+      </w:pPr>
+      <w:rPr>
+        <w:rFonts w:ascii="Symbol" w:hAnsi="Symbol" w:hint="default"/>
+      </w:rPr>
+    </w:lvl>
+    <w:lvl w:ilvl="1" w:tplc="08160003" w:tentative="1">
+      <w:start w:val="1"/>
+      <w:numFmt w:val="bullet"/>
+      <w:lvlText w:val="o"/>
+      <w:lvlJc w:val="left"/>
+      <w:pPr>
+        <w:ind w:left="1440" w:hanging="360"/>
+      </w:pPr>
+      <w:rPr>
+        <w:rFonts w:ascii="Courier New" w:hAnsi="Courier New" w:cs="Courier New" w:hint="default"/>
+      </w:rPr>
+    </w:lvl>
+    <w:lvl w:ilvl="2" w:tplc="08160005" w:tentative="1">
+      <w:start w:val="1"/>
+      <w:numFmt w:val="bullet"/>
+      <w:lvlText w:val=""/>
+      <w:lvlJc w:val="left"/>
+      <w:pPr>
+        <w:ind w:left="2160" w:hanging="360"/>
+      </w:pPr>
+      <w:rPr>
+        <w:rFonts w:ascii="Wingdings" w:hAnsi="Wingdings" w:hint="default"/>
+      </w:rPr>
+    </w:lvl>
+    <w:lvl w:ilvl="3" w:tplc="08160001" w:tentative="1">
+      <w:start w:val="1"/>
+      <w:numFmt w:val="bullet"/>
+      <w:lvlText w:val=""/>
+      <w:lvlJc w:val="left"/>
+      <w:pPr>
+        <w:ind w:left="2880" w:hanging="360"/>
+      </w:pPr>
+      <w:rPr>
+        <w:rFonts w:ascii="Symbol" w:hAnsi="Symbol" w:hint="default"/>
+      </w:rPr>
+    </w:lvl>
+    <w:lvl w:ilvl="4" w:tplc="08160003" w:tentative="1">
+      <w:start w:val="1"/>
+      <w:numFmt w:val="bullet"/>
+      <w:lvlText w:val="o"/>
+      <w:lvlJc w:val="left"/>
+      <w:pPr>
+        <w:ind w:left="3600" w:hanging="360"/>
+      </w:pPr>
+      <w:rPr>
+        <w:rFonts w:ascii="Courier New" w:hAnsi="Courier New" w:cs="Courier New" w:hint="default"/>
+      </w:rPr>
+    </w:lvl>
+    <w:lvl w:ilvl="5" w:tplc="08160005" w:tentative="1">
+      <w:start w:val="1"/>
+      <w:numFmt w:val="bullet"/>
+      <w:lvlText w:val=""/>
+      <w:lvlJc w:val="left"/>
+      <w:pPr>
+        <w:ind w:left="4320" w:hanging="360"/>
+      </w:pPr>
+      <w:rPr>
+        <w:rFonts w:ascii="Wingdings" w:hAnsi="Wingdings" w:hint="default"/>
+      </w:rPr>
+    </w:lvl>
+    <w:lvl w:ilvl="6" w:tplc="08160001" w:tentative="1">
+      <w:start w:val="1"/>
+      <w:numFmt w:val="bullet"/>
+      <w:lvlText w:val=""/>
+      <w:lvlJc w:val="left"/>
+      <w:pPr>
+        <w:ind w:left="5040" w:hanging="360"/>
+      </w:pPr>
+      <w:rPr>
+        <w:rFonts w:ascii="Symbol" w:hAnsi="Symbol" w:hint="default"/>
+      </w:rPr>
+    </w:lvl>
+    <w:lvl w:ilvl="7" w:tplc="08160003" w:tentative="1">
+      <w:start w:val="1"/>
+      <w:numFmt w:val="bullet"/>
+      <w:lvlText w:val="o"/>
+      <w:lvlJc w:val="left"/>
+      <w:pPr>
+        <w:ind w:left="5760" w:hanging="360"/>
+      </w:pPr>
+      <w:rPr>
+        <w:rFonts w:ascii="Courier New" w:hAnsi="Courier New" w:cs="Courier New" w:hint="default"/>
+      </w:rPr>
+    </w:lvl>
+    <w:lvl w:ilvl="8" w:tplc="08160005" w:tentative="1">
+      <w:start w:val="1"/>
+      <w:numFmt w:val="bullet"/>
+      <w:lvlText w:val=""/>
+      <w:lvlJc w:val="left"/>
+      <w:pPr>
+        <w:ind w:left="6480" w:hanging="360"/>
+      </w:pPr>
+      <w:rPr>
+        <w:rFonts w:ascii="Wingdings" w:hAnsi="Wingdings" w:hint="default"/>
+      </w:rPr>
+    </w:lvl>
+  </w:abstractNum>
+  <w:abstractNum w:abstractNumId="1" w15:restartNumberingAfterBreak="0">
+    <w:nsid w:val="35925CF4"/>
+    <w:multiLevelType w:val="hybridMultilevel"/>
+    <w:tmpl w:val="EE44485E"/>
+    <w:lvl w:ilvl="0" w:tplc="AAD40478">
+      <w:numFmt w:val="bullet"/>
+      <w:lvlText w:val=""/>
+      <w:lvlJc w:val="left"/>
+      <w:pPr>
+        <w:ind w:left="720" w:hanging="360"/>
+      </w:pPr>
+      <w:rPr>
+        <w:rFonts w:ascii="Wingdings" w:eastAsiaTheme="minorHAnsi" w:hAnsi="Wingdings" w:cs="Arial" w:hint="default"/>
+      </w:rPr>
+    </w:lvl>
+    <w:lvl w:ilvl="1" w:tplc="08160003" w:tentative="1">
+      <w:start w:val="1"/>
+      <w:numFmt w:val="bullet"/>
+      <w:lvlText w:val="o"/>
+      <w:lvlJc w:val="left"/>
+      <w:pPr>
+        <w:ind w:left="1440" w:hanging="360"/>
+      </w:pPr>
+      <w:rPr>
+        <w:rFonts w:ascii="Courier New" w:hAnsi="Courier New" w:cs="Courier New" w:hint="default"/>
+      </w:rPr>
+    </w:lvl>
+    <w:lvl w:ilvl="2" w:tplc="08160005" w:tentative="1">
+      <w:start w:val="1"/>
+      <w:numFmt w:val="bullet"/>
+      <w:lvlText w:val=""/>
+      <w:lvlJc w:val="left"/>
+      <w:pPr>
+        <w:ind w:left="2160" w:hanging="360"/>
+      </w:pPr>
+      <w:rPr>
+        <w:rFonts w:ascii="Wingdings" w:hAnsi="Wingdings" w:hint="default"/>
+      </w:rPr>
+    </w:lvl>
+    <w:lvl w:ilvl="3" w:tplc="08160001" w:tentative="1">
+      <w:start w:val="1"/>
+      <w:numFmt w:val="bullet"/>
+      <w:lvlText w:val=""/>
+      <w:lvlJc w:val="left"/>
+      <w:pPr>
+        <w:ind w:left="2880" w:hanging="360"/>
+      </w:pPr>
+      <w:rPr>
+        <w:rFonts w:ascii="Symbol" w:hAnsi="Symbol" w:hint="default"/>
+      </w:rPr>
+    </w:lvl>
+    <w:lvl w:ilvl="4" w:tplc="08160003" w:tentative="1">
+      <w:start w:val="1"/>
+      <w:numFmt w:val="bullet"/>
+      <w:lvlText w:val="o"/>
+      <w:lvlJc w:val="left"/>
+      <w:pPr>
+        <w:ind w:left="3600" w:hanging="360"/>
+      </w:pPr>
+      <w:rPr>
+        <w:rFonts w:ascii="Courier New" w:hAnsi="Courier New" w:cs="Courier New" w:hint="default"/>
+      </w:rPr>
+    </w:lvl>
+    <w:lvl w:ilvl="5" w:tplc="08160005" w:tentative="1">
+      <w:start w:val="1"/>
+      <w:numFmt w:val="bullet"/>
+      <w:lvlText w:val=""/>
+      <w:lvlJc w:val="left"/>
+      <w:pPr>
+        <w:ind w:left="4320" w:hanging="360"/>
+      </w:pPr>
+      <w:rPr>
+        <w:rFonts w:ascii="Wingdings" w:hAnsi="Wingdings" w:hint="default"/>
+      </w:rPr>
+    </w:lvl>
+    <w:lvl w:ilvl="6" w:tplc="08160001" w:tentative="1">
+      <w:start w:val="1"/>
+      <w:numFmt w:val="bullet"/>
+      <w:lvlText w:val=""/>
+      <w:lvlJc w:val="left"/>
+      <w:pPr>
+        <w:ind w:left="5040" w:hanging="360"/>
+      </w:pPr>
+      <w:rPr>
+        <w:rFonts w:ascii="Symbol" w:hAnsi="Symbol" w:hint="default"/>
+      </w:rPr>
+    </w:lvl>
+    <w:lvl w:ilvl="7" w:tplc="08160003" w:tentative="1">
+      <w:start w:val="1"/>
+      <w:numFmt w:val="bullet"/>
+      <w:lvlText w:val="o"/>
+      <w:lvlJc w:val="left"/>
+      <w:pPr>
+        <w:ind w:left="5760" w:hanging="360"/>
+      </w:pPr>
+      <w:rPr>
+        <w:rFonts w:ascii="Courier New" w:hAnsi="Courier New" w:cs="Courier New" w:hint="default"/>
+      </w:rPr>
+    </w:lvl>
+    <w:lvl w:ilvl="8" w:tplc="08160005" w:tentative="1">
+      <w:start w:val="1"/>
+      <w:numFmt w:val="bullet"/>
+      <w:lvlText w:val=""/>
+      <w:lvlJc w:val="left"/>
+      <w:pPr>
+        <w:ind w:left="6480" w:hanging="360"/>
+      </w:pPr>
+      <w:rPr>
+        <w:rFonts w:ascii="Wingdings" w:hAnsi="Wingdings" w:hint="default"/>
+      </w:rPr>
+    </w:lvl>
+  </w:abstractNum>
+  <w:abstractNum w:abstractNumId="2" w15:restartNumberingAfterBreak="0">
+    <w:nsid w:val="532338F1"/>
+    <w:multiLevelType w:val="hybridMultilevel"/>
+    <w:tmpl w:val="61E62106"/>
+    <w:lvl w:ilvl="0" w:tplc="08160001">
+      <w:start w:val="1"/>
+      <w:numFmt w:val="bullet"/>
+      <w:lvlText w:val=""/>
+      <w:lvlJc w:val="left"/>
+      <w:pPr>
+        <w:ind w:left="1440" w:hanging="360"/>
+      </w:pPr>
+      <w:rPr>
+        <w:rFonts w:ascii="Symbol" w:hAnsi="Symbol" w:hint="default"/>
+      </w:rPr>
+    </w:lvl>
+    <w:lvl w:ilvl="1" w:tplc="08160003" w:tentative="1">
+      <w:start w:val="1"/>
+      <w:numFmt w:val="bullet"/>
+      <w:lvlText w:val="o"/>
+      <w:lvlJc w:val="left"/>
+      <w:pPr>
+        <w:ind w:left="2160" w:hanging="360"/>
+      </w:pPr>
+      <w:rPr>
+        <w:rFonts w:ascii="Courier New" w:hAnsi="Courier New" w:cs="Courier New" w:hint="default"/>
+      </w:rPr>
+    </w:lvl>
+    <w:lvl w:ilvl="2" w:tplc="08160005" w:tentative="1">
+      <w:start w:val="1"/>
+      <w:numFmt w:val="bullet"/>
+      <w:lvlText w:val=""/>
+      <w:lvlJc w:val="left"/>
+      <w:pPr>
+        <w:ind w:left="2880" w:hanging="360"/>
+      </w:pPr>
+      <w:rPr>
+        <w:rFonts w:ascii="Wingdings" w:hAnsi="Wingdings" w:hint="default"/>
+      </w:rPr>
+    </w:lvl>
+    <w:lvl w:ilvl="3" w:tplc="08160001" w:tentative="1">
+      <w:start w:val="1"/>
+      <w:numFmt w:val="bullet"/>
+      <w:lvlText w:val=""/>
+      <w:lvlJc w:val="left"/>
+      <w:pPr>
+        <w:ind w:left="3600" w:hanging="360"/>
+      </w:pPr>
+      <w:rPr>
+        <w:rFonts w:ascii="Symbol" w:hAnsi="Symbol" w:hint="default"/>
+      </w:rPr>
+    </w:lvl>
+    <w:lvl w:ilvl="4" w:tplc="08160003" w:tentative="1">
+      <w:start w:val="1"/>
+      <w:numFmt w:val="bullet"/>
+      <w:lvlText w:val="o"/>
+      <w:lvlJc w:val="left"/>
+      <w:pPr>
+        <w:ind w:left="4320" w:hanging="360"/>
+      </w:pPr>
+      <w:rPr>
+        <w:rFonts w:ascii="Courier New" w:hAnsi="Courier New" w:cs="Courier New" w:hint="default"/>
+      </w:rPr>
+    </w:lvl>
+    <w:lvl w:ilvl="5" w:tplc="08160005" w:tentative="1">
+      <w:start w:val="1"/>
+      <w:numFmt w:val="bullet"/>
+      <w:lvlText w:val=""/>
+      <w:lvlJc w:val="left"/>
+      <w:pPr>
+        <w:ind w:left="5040" w:hanging="360"/>
+      </w:pPr>
+      <w:rPr>
+        <w:rFonts w:ascii="Wingdings" w:hAnsi="Wingdings" w:hint="default"/>
+      </w:rPr>
+    </w:lvl>
+    <w:lvl w:ilvl="6" w:tplc="08160001" w:tentative="1">
+      <w:start w:val="1"/>
+      <w:numFmt w:val="bullet"/>
+      <w:lvlText w:val=""/>
+      <w:lvlJc w:val="left"/>
+      <w:pPr>
+        <w:ind w:left="5760" w:hanging="360"/>
+      </w:pPr>
+      <w:rPr>
+        <w:rFonts w:ascii="Symbol" w:hAnsi="Symbol" w:hint="default"/>
+      </w:rPr>
+    </w:lvl>
+    <w:lvl w:ilvl="7" w:tplc="08160003" w:tentative="1">
+      <w:start w:val="1"/>
+      <w:numFmt w:val="bullet"/>
+      <w:lvlText w:val="o"/>
+      <w:lvlJc w:val="left"/>
+      <w:pPr>
+        <w:ind w:left="6480" w:hanging="360"/>
+      </w:pPr>
+      <w:rPr>
+        <w:rFonts w:ascii="Courier New" w:hAnsi="Courier New" w:cs="Courier New" w:hint="default"/>
+      </w:rPr>
+    </w:lvl>
+    <w:lvl w:ilvl="8" w:tplc="08160005" w:tentative="1">
+      <w:start w:val="1"/>
+      <w:numFmt w:val="bullet"/>
+      <w:lvlText w:val=""/>
+      <w:lvlJc w:val="left"/>
+      <w:pPr>
+        <w:ind w:left="7200" w:hanging="360"/>
+      </w:pPr>
+      <w:rPr>
+        <w:rFonts w:ascii="Wingdings" w:hAnsi="Wingdings" w:hint="default"/>
+      </w:rPr>
+    </w:lvl>
+  </w:abstractNum>
+  <w:num w:numId="1">
+    <w:abstractNumId w:val="1"/>
+  </w:num>
+  <w:num w:numId="2">
+    <w:abstractNumId w:val="2"/>
+  </w:num>
+  <w:num w:numId="3">
+    <w:abstractNumId w:val="0"/>
+  </w:num>
+</w:numbering>
 </file>
 
 <file path=word/styles.xml><?xml version="1.0" encoding="utf-8"?>
@@ -1921,6 +2552,7 @@
   <w:style w:type="character" w:default="1" w:styleId="Tipodeletrapredefinidodopargrafo">
     <w:name w:val="Default Paragraph Font"/>
     <w:uiPriority w:val="1"/>
+    <w:semiHidden/>
     <w:unhideWhenUsed/>
   </w:style>
   <w:style w:type="table" w:default="1" w:styleId="Tabelanormal">
@@ -1943,6 +2575,17 @@
     <w:uiPriority w:val="99"/>
     <w:semiHidden/>
     <w:unhideWhenUsed/>
+  </w:style>
+  <w:style w:type="paragraph" w:styleId="PargrafodaLista">
+    <w:name w:val="List Paragraph"/>
+    <w:basedOn w:val="Normal"/>
+    <w:uiPriority w:val="34"/>
+    <w:qFormat/>
+    <w:rsid w:val="002431C0"/>
+    <w:pPr>
+      <w:ind w:left="720"/>
+      <w:contextualSpacing/>
+    </w:pPr>
   </w:style>
 </w:styles>
 </file>

</xml_diff>

<commit_message>
update contextualização e objetivos
</commit_message>
<xml_diff>
--- a/Parte Hugo.docx
+++ b/Parte Hugo.docx
@@ -1,6 +1,6 @@
 
 <file path=word/document.xml><?xml version="1.0" encoding="utf-8"?>
-<w:document xmlns:wpc="http://schemas.microsoft.com/office/word/2010/wordprocessingCanvas" xmlns:cx="http://schemas.microsoft.com/office/drawing/2014/chartex" xmlns:cx1="http://schemas.microsoft.com/office/drawing/2015/9/8/chartex" xmlns:cx2="http://schemas.microsoft.com/office/drawing/2015/10/21/chartex" xmlns:mc="http://schemas.openxmlformats.org/markup-compatibility/2006" xmlns:o="urn:schemas-microsoft-com:office:office" xmlns:r="http://schemas.openxmlformats.org/officeDocument/2006/relationships" xmlns:m="http://schemas.openxmlformats.org/officeDocument/2006/math" xmlns:v="urn:schemas-microsoft-com:vml" xmlns:wp14="http://schemas.microsoft.com/office/word/2010/wordprocessingDrawing" xmlns:wp="http://schemas.openxmlformats.org/drawingml/2006/wordprocessingDrawing" xmlns:w10="urn:schemas-microsoft-com:office:word" xmlns:w="http://schemas.openxmlformats.org/wordprocessingml/2006/main" xmlns:w14="http://schemas.microsoft.com/office/word/2010/wordml" xmlns:w15="http://schemas.microsoft.com/office/word/2012/wordml" xmlns:w16se="http://schemas.microsoft.com/office/word/2015/wordml/symex" xmlns:wpg="http://schemas.microsoft.com/office/word/2010/wordprocessingGroup" xmlns:wpi="http://schemas.microsoft.com/office/word/2010/wordprocessingInk" xmlns:wne="http://schemas.microsoft.com/office/word/2006/wordml" xmlns:wps="http://schemas.microsoft.com/office/word/2010/wordprocessingShape" mc:Ignorable="w14 w15 w16se wp14">
+<w:document xmlns:wpc="http://schemas.microsoft.com/office/word/2010/wordprocessingCanvas" xmlns:cx="http://schemas.microsoft.com/office/drawing/2014/chartex" xmlns:cx1="http://schemas.microsoft.com/office/drawing/2015/9/8/chartex" xmlns:cx2="http://schemas.microsoft.com/office/drawing/2015/10/21/chartex" xmlns:cx3="http://schemas.microsoft.com/office/drawing/2016/5/9/chartex" xmlns:cx4="http://schemas.microsoft.com/office/drawing/2016/5/10/chartex" xmlns:cx5="http://schemas.microsoft.com/office/drawing/2016/5/11/chartex" xmlns:mc="http://schemas.openxmlformats.org/markup-compatibility/2006" xmlns:o="urn:schemas-microsoft-com:office:office" xmlns:r="http://schemas.openxmlformats.org/officeDocument/2006/relationships" xmlns:m="http://schemas.openxmlformats.org/officeDocument/2006/math" xmlns:v="urn:schemas-microsoft-com:vml" xmlns:wp14="http://schemas.microsoft.com/office/word/2010/wordprocessingDrawing" xmlns:wp="http://schemas.openxmlformats.org/drawingml/2006/wordprocessingDrawing" xmlns:w10="urn:schemas-microsoft-com:office:word" xmlns:w="http://schemas.openxmlformats.org/wordprocessingml/2006/main" xmlns:w14="http://schemas.microsoft.com/office/word/2010/wordml" xmlns:w15="http://schemas.microsoft.com/office/word/2012/wordml" xmlns:w16se="http://schemas.microsoft.com/office/word/2015/wordml/symex" xmlns:wpg="http://schemas.microsoft.com/office/word/2010/wordprocessingGroup" xmlns:wpi="http://schemas.microsoft.com/office/word/2010/wordprocessingInk" xmlns:wne="http://schemas.microsoft.com/office/word/2006/wordml" xmlns:wps="http://schemas.microsoft.com/office/word/2010/wordprocessingShape" mc:Ignorable="w14 w15 w16se wp14">
   <w:body>
     <w:p>
       <w:pPr>
@@ -361,21 +361,21 @@
           <w:rFonts w:ascii="Arial" w:hAnsi="Arial" w:cs="Arial"/>
           <w:sz w:val="20"/>
         </w:rPr>
-        <w:t>Este projeto consiste num sistema</w:t>
-      </w:r>
-      <w:r>
-        <w:rPr>
-          <w:rFonts w:ascii="Arial" w:hAnsi="Arial" w:cs="Arial"/>
-          <w:sz w:val="20"/>
-        </w:rPr>
-        <w:t xml:space="preserve"> informático</w:t>
-      </w:r>
-      <w:r>
-        <w:rPr>
-          <w:rFonts w:ascii="Arial" w:hAnsi="Arial" w:cs="Arial"/>
-          <w:sz w:val="20"/>
-        </w:rPr>
-        <w:t xml:space="preserve"> de recomendação e localização de restaurantes em Portugal, onde a qualquer momento o sistema é capaz de fornecer uma indicação precisa de um local onde podemos d</w:t>
+        <w:t>Este projeto consiste num</w:t>
+      </w:r>
+      <w:r>
+        <w:rPr>
+          <w:rFonts w:ascii="Arial" w:hAnsi="Arial" w:cs="Arial"/>
+          <w:sz w:val="20"/>
+        </w:rPr>
+        <w:t xml:space="preserve">a aplicação móvel </w:t>
+      </w:r>
+      <w:r>
+        <w:rPr>
+          <w:rFonts w:ascii="Arial" w:hAnsi="Arial" w:cs="Arial"/>
+          <w:sz w:val="20"/>
+        </w:rPr>
+        <w:t>de recomendação e localização de restaurantes em Portugal, onde a qualquer momento o sistema é capaz de fornecer uma indicação precisa de um local onde podemos d</w:t>
       </w:r>
       <w:r>
         <w:rPr>
@@ -435,7 +435,28 @@
           <w:rFonts w:ascii="Arial" w:hAnsi="Arial" w:cs="Arial"/>
           <w:sz w:val="20"/>
         </w:rPr>
-        <w:t>Esta aplicação</w:t>
+        <w:t>A utilização de uma plataforma móvel para implementar este projeto deve-se ao facto de cada vez mais as pessoas utilizarem recursos tecnológicos para gerirem as suas vidas. Por outro lado,</w:t>
+      </w:r>
+      <w:r>
+        <w:rPr>
+          <w:rFonts w:ascii="Arial" w:hAnsi="Arial" w:cs="Arial"/>
+          <w:sz w:val="20"/>
+        </w:rPr>
+        <w:t xml:space="preserve"> </w:t>
+      </w:r>
+      <w:r>
+        <w:rPr>
+          <w:rFonts w:ascii="Arial" w:hAnsi="Arial" w:cs="Arial"/>
+          <w:sz w:val="20"/>
+        </w:rPr>
+        <w:t xml:space="preserve">a </w:t>
+      </w:r>
+      <w:r>
+        <w:rPr>
+          <w:rFonts w:ascii="Arial" w:hAnsi="Arial" w:cs="Arial"/>
+          <w:sz w:val="20"/>
+        </w:rPr>
+        <w:t>aplicação</w:t>
       </w:r>
       <w:r>
         <w:rPr>
@@ -491,48 +512,6 @@
     </w:p>
     <w:p>
       <w:pPr>
-        <w:pStyle w:val="PargrafodaLista"/>
-        <w:numPr>
-          <w:ilvl w:val="0"/>
-          <w:numId w:val="1"/>
-        </w:numPr>
-        <w:rPr>
-          <w:rFonts w:ascii="Arial" w:hAnsi="Arial" w:cs="Arial"/>
-          <w:sz w:val="24"/>
-        </w:rPr>
-      </w:pPr>
-      <w:r>
-        <w:rPr>
-          <w:rFonts w:ascii="Arial" w:hAnsi="Arial" w:cs="Arial"/>
-          <w:sz w:val="24"/>
-        </w:rPr>
-        <w:t>Adicionar: cada vez mais as pessoas utilizam recursos tecnológicos</w:t>
-      </w:r>
-      <w:r>
-        <w:rPr>
-          <w:rFonts w:ascii="Arial" w:hAnsi="Arial" w:cs="Arial"/>
-          <w:i/>
-          <w:sz w:val="24"/>
-        </w:rPr>
-        <w:t xml:space="preserve"> </w:t>
-      </w:r>
-      <w:r>
-        <w:rPr>
-          <w:rFonts w:ascii="Arial" w:hAnsi="Arial" w:cs="Arial"/>
-          <w:sz w:val="24"/>
-        </w:rPr>
-        <w:t>para orientar as suas tarefas.</w:t>
-      </w:r>
-      <w:r>
-        <w:rPr>
-          <w:rFonts w:ascii="Arial" w:hAnsi="Arial" w:cs="Arial"/>
-          <w:sz w:val="24"/>
-        </w:rPr>
-        <w:br/>
-      </w:r>
-    </w:p>
-    <w:p>
-      <w:pPr>
         <w:rPr>
           <w:rFonts w:ascii="Arial" w:hAnsi="Arial" w:cs="Arial"/>
           <w:b/>
@@ -808,7 +787,7 @@
           <w:sz w:val="20"/>
         </w:rPr>
         <w:tab/>
-        <w:t xml:space="preserve">Por outro lado, esta informação falsa pode nem ser da responsabilidade dos restaurantes e assim estes estão também a ser prejudicados, uma vez que o utilizador fica com uma má </w:t>
+        <w:t xml:space="preserve">Por outro lado, esta informação falsa pode nem ser da responsabilidade dos restaurantes e assim estes estão também a ser prejudicados, uma vez que o utilizador fica com uma má imagem do estabelecimento. Assim, a oportunidade de restaurantes poderem adicionar e </w:t>
       </w:r>
       <w:r>
         <w:rPr>
@@ -816,7 +795,7 @@
           <w:sz w:val="20"/>
         </w:rPr>
         <w:lastRenderedPageBreak/>
-        <w:t>imagem do estabelecimento. Assim, a oportunidade de restaurantes poderem adicionar e partilhar as suas ementas, e de os utilizadores poderem avaliar e comentar a sua experiência gastronómica, representa outra das nossas principais motivações.</w:t>
+        <w:t>partilhar as suas ementas, e de os utilizadores poderem avaliar e comentar a sua experiência gastronómica, representa outra das nossas principais motivações.</w:t>
       </w:r>
     </w:p>
     <w:p>
@@ -937,16 +916,11 @@
           <w:szCs w:val="20"/>
         </w:rPr>
         <w:tab/>
-        <w:t>Assim, o grupo de trabalho elaborou uma lista de objetivos fundamentais para uma implementação correta do sistema:</w:t>
-      </w:r>
-    </w:p>
-    <w:p>
-      <w:pPr>
-        <w:pStyle w:val="PargrafodaLista"/>
-        <w:numPr>
-          <w:ilvl w:val="0"/>
-          <w:numId w:val="3"/>
-        </w:numPr>
+        <w:t xml:space="preserve">Com a possibilidade de um utilizador pesquisar um restaurante através de texto ou de voz, indicando as suas preferências pessoais, pretendemos tornar mais simples e aumentar a rapidez do processo de pesquisa. </w:t>
+      </w:r>
+    </w:p>
+    <w:p>
+      <w:pPr>
         <w:spacing w:after="0"/>
         <w:jc w:val="both"/>
         <w:rPr>
@@ -961,52 +935,20 @@
           <w:sz w:val="20"/>
           <w:szCs w:val="20"/>
         </w:rPr>
-        <w:t>P</w:t>
-      </w:r>
-      <w:r>
-        <w:rPr>
-          <w:rFonts w:ascii="Arial" w:hAnsi="Arial" w:cs="Arial"/>
-          <w:sz w:val="20"/>
-          <w:szCs w:val="20"/>
-        </w:rPr>
-        <w:t>ossibilidade de um utilizador pesquisar um restaura</w:t>
-      </w:r>
-      <w:r>
-        <w:rPr>
-          <w:rFonts w:ascii="Arial" w:hAnsi="Arial" w:cs="Arial"/>
-          <w:sz w:val="20"/>
-          <w:szCs w:val="20"/>
-        </w:rPr>
-        <w:t>nte através de texto ou de voz,</w:t>
-      </w:r>
-    </w:p>
-    <w:p>
-      <w:pPr>
-        <w:spacing w:after="0"/>
-        <w:ind w:left="360"/>
-        <w:jc w:val="both"/>
-        <w:rPr>
-          <w:rFonts w:ascii="Arial" w:hAnsi="Arial" w:cs="Arial"/>
-          <w:sz w:val="20"/>
-          <w:szCs w:val="20"/>
-        </w:rPr>
-      </w:pPr>
-      <w:r>
-        <w:rPr>
-          <w:rFonts w:ascii="Arial" w:hAnsi="Arial" w:cs="Arial"/>
-          <w:sz w:val="20"/>
-          <w:szCs w:val="20"/>
-        </w:rPr>
-        <w:t xml:space="preserve">indicando as suas preferências pessoais, pretendemos tornar mais simples e aumentar a rapidez do processo de pesquisa. </w:t>
-      </w:r>
-    </w:p>
-    <w:p>
-      <w:pPr>
-        <w:pStyle w:val="PargrafodaLista"/>
-        <w:numPr>
-          <w:ilvl w:val="0"/>
-          <w:numId w:val="3"/>
-        </w:numPr>
+        <w:tab/>
+        <w:t xml:space="preserve">Por outro lado, </w:t>
+      </w:r>
+      <w:r>
+        <w:rPr>
+          <w:rFonts w:ascii="Arial" w:hAnsi="Arial" w:cs="Arial"/>
+          <w:sz w:val="20"/>
+          <w:szCs w:val="20"/>
+        </w:rPr>
+        <w:t>a orientação geográfica disponibilizada pela aplicação, tem como objetivo possibilitar ao utilizador programar o seu percurso e até mesmo evitar trajetos que não sejam do seu agrado. O facto de todos os utilizadores poderem avaliar, comentar e reportar um determinado restaurante, leva a que as informações presentes na aplicação sejam as mais verídicas possíveis. Para além disso, sempre que um utilizador estiver indeciso entre vários restaurantes, pode ter em consideração as opiniões dos outros utilizadores, bem como consultar uma lista ordenada de acordo com o índice de avaliação de cada restaurante.</w:t>
+      </w:r>
+    </w:p>
+    <w:p>
+      <w:pPr>
         <w:spacing w:after="0"/>
         <w:jc w:val="both"/>
         <w:rPr>
@@ -1021,108 +963,20 @@
           <w:sz w:val="20"/>
           <w:szCs w:val="20"/>
         </w:rPr>
-        <w:t>Disponibilizar uma</w:t>
-      </w:r>
-      <w:r>
-        <w:rPr>
-          <w:rFonts w:ascii="Arial" w:hAnsi="Arial" w:cs="Arial"/>
-          <w:sz w:val="20"/>
-          <w:szCs w:val="20"/>
-        </w:rPr>
-        <w:t xml:space="preserve"> orientação geográfic</w:t>
-      </w:r>
-      <w:r>
-        <w:rPr>
-          <w:rFonts w:ascii="Arial" w:hAnsi="Arial" w:cs="Arial"/>
-          <w:sz w:val="20"/>
-          <w:szCs w:val="20"/>
-        </w:rPr>
-        <w:t>a através da aplicação,</w:t>
-      </w:r>
-      <w:r>
-        <w:rPr>
-          <w:rFonts w:ascii="Arial" w:hAnsi="Arial" w:cs="Arial"/>
-          <w:sz w:val="20"/>
-          <w:szCs w:val="20"/>
-        </w:rPr>
-        <w:t xml:space="preserve"> com</w:t>
-      </w:r>
-      <w:r>
-        <w:rPr>
-          <w:rFonts w:ascii="Arial" w:hAnsi="Arial" w:cs="Arial"/>
-          <w:sz w:val="20"/>
-          <w:szCs w:val="20"/>
-        </w:rPr>
-        <w:t xml:space="preserve"> </w:t>
-      </w:r>
-      <w:r>
-        <w:rPr>
-          <w:rFonts w:ascii="Arial" w:hAnsi="Arial" w:cs="Arial"/>
-          <w:sz w:val="20"/>
-          <w:szCs w:val="20"/>
-        </w:rPr>
-        <w:t>o objetivo</w:t>
-      </w:r>
-      <w:r>
-        <w:rPr>
-          <w:rFonts w:ascii="Arial" w:hAnsi="Arial" w:cs="Arial"/>
-          <w:sz w:val="20"/>
-          <w:szCs w:val="20"/>
-        </w:rPr>
-        <w:t xml:space="preserve"> de</w:t>
-      </w:r>
-    </w:p>
-    <w:p>
-      <w:pPr>
-        <w:spacing w:after="0"/>
-        <w:ind w:left="360"/>
-        <w:jc w:val="both"/>
-        <w:rPr>
-          <w:rFonts w:ascii="Arial" w:hAnsi="Arial" w:cs="Arial"/>
-          <w:sz w:val="20"/>
-          <w:szCs w:val="20"/>
-        </w:rPr>
-      </w:pPr>
-      <w:r>
-        <w:rPr>
-          <w:rFonts w:ascii="Arial" w:hAnsi="Arial" w:cs="Arial"/>
-          <w:sz w:val="20"/>
-          <w:szCs w:val="20"/>
-        </w:rPr>
-        <w:t xml:space="preserve">possibilitar ao </w:t>
-      </w:r>
-      <w:r>
-        <w:rPr>
-          <w:rFonts w:ascii="Arial" w:hAnsi="Arial" w:cs="Arial"/>
-          <w:sz w:val="20"/>
-          <w:szCs w:val="20"/>
-        </w:rPr>
-        <w:t>utilizador programar o seu percurso</w:t>
-      </w:r>
-      <w:r>
-        <w:rPr>
-          <w:rFonts w:ascii="Arial" w:hAnsi="Arial" w:cs="Arial"/>
-          <w:sz w:val="20"/>
-          <w:szCs w:val="20"/>
-        </w:rPr>
-        <w:t xml:space="preserve"> até um determinado restaurante</w:t>
-      </w:r>
-      <w:r>
-        <w:rPr>
-          <w:rFonts w:ascii="Arial" w:hAnsi="Arial" w:cs="Arial"/>
-          <w:sz w:val="20"/>
-          <w:szCs w:val="20"/>
-        </w:rPr>
-        <w:t xml:space="preserve"> e até mesmo evitar trajetos que não sejam do seu agrado. </w:t>
-      </w:r>
-    </w:p>
-    <w:p>
-      <w:pPr>
-        <w:pStyle w:val="PargrafodaLista"/>
-        <w:numPr>
-          <w:ilvl w:val="0"/>
-          <w:numId w:val="3"/>
-        </w:numPr>
+        <w:tab/>
+        <w:t xml:space="preserve">Outro objetivo também considerado é </w:t>
+      </w:r>
+      <w:r>
+        <w:rPr>
+          <w:rFonts w:ascii="Arial" w:hAnsi="Arial" w:cs="Arial"/>
+          <w:sz w:val="20"/>
+          <w:szCs w:val="20"/>
+        </w:rPr>
+        <w:t>a possibilidade de um utilizador poder partilhar a sua experiência gastronómica através de fotos ou texto, em redes sociais como “Facebook”, “Twitter” ou “Instagram”. Este ponto, para além de permitir ao utilizador registar e guardar momentos da sua experiência, é também do agrado dos restaurantes, uma vez que permite a divulgação do estabelecimento.</w:t>
+      </w:r>
+    </w:p>
+    <w:p>
+      <w:pPr>
         <w:spacing w:after="0"/>
         <w:jc w:val="both"/>
         <w:rPr>
@@ -1137,13 +991,131 @@
           <w:sz w:val="20"/>
           <w:szCs w:val="20"/>
         </w:rPr>
-        <w:t>Permitir que os utilizadores possam avaliar, comentar e reportar um determinado</w:t>
-      </w:r>
-    </w:p>
-    <w:p>
-      <w:pPr>
-        <w:spacing w:after="0"/>
-        <w:ind w:left="360"/>
+        <w:tab/>
+      </w:r>
+      <w:r>
+        <w:rPr>
+          <w:rFonts w:ascii="Arial" w:hAnsi="Arial" w:cs="Arial"/>
+          <w:sz w:val="20"/>
+          <w:szCs w:val="20"/>
+        </w:rPr>
+        <w:t xml:space="preserve">Assim, esta solução apresentada, é também bastante útil para os restaurantes, uma vez que facilita o processo de divulgação do estabelecimento, bem como das suas ementas e preços. O sistema de avaliação por parte dos utilizadores, apresenta também uma vantagem para os </w:t>
+      </w:r>
+      <w:r>
+        <w:rPr>
+          <w:rFonts w:ascii="Arial" w:hAnsi="Arial" w:cs="Arial"/>
+          <w:sz w:val="20"/>
+          <w:szCs w:val="20"/>
+        </w:rPr>
+        <w:t>restaurantes uma vez que</w:t>
+      </w:r>
+      <w:r>
+        <w:rPr>
+          <w:rFonts w:ascii="Arial" w:hAnsi="Arial" w:cs="Arial"/>
+          <w:sz w:val="20"/>
+          <w:szCs w:val="20"/>
+        </w:rPr>
+        <w:t xml:space="preserve"> se um determinado restaurante tem boa reputação, atrairá mais facilmente potenciais clientes. Deste modo, cada restauran</w:t>
+      </w:r>
+      <w:r>
+        <w:rPr>
+          <w:rFonts w:ascii="Arial" w:hAnsi="Arial" w:cs="Arial"/>
+          <w:sz w:val="20"/>
+          <w:szCs w:val="20"/>
+        </w:rPr>
+        <w:t>te pode registar a sua morada, ementas e respetivos preços</w:t>
+      </w:r>
+      <w:r>
+        <w:rPr>
+          <w:rFonts w:ascii="Arial" w:hAnsi="Arial" w:cs="Arial"/>
+          <w:sz w:val="20"/>
+          <w:szCs w:val="20"/>
+        </w:rPr>
+        <w:t xml:space="preserve"> e </w:t>
+      </w:r>
+      <w:r>
+        <w:rPr>
+          <w:rFonts w:ascii="Arial" w:hAnsi="Arial" w:cs="Arial"/>
+          <w:sz w:val="20"/>
+          <w:szCs w:val="20"/>
+        </w:rPr>
+        <w:t>que</w:t>
+      </w:r>
+      <w:r>
+        <w:rPr>
+          <w:rFonts w:ascii="Arial" w:hAnsi="Arial" w:cs="Arial"/>
+          <w:sz w:val="20"/>
+          <w:szCs w:val="20"/>
+        </w:rPr>
+        <w:t>,</w:t>
+      </w:r>
+      <w:r>
+        <w:rPr>
+          <w:rFonts w:ascii="Arial" w:hAnsi="Arial" w:cs="Arial"/>
+          <w:sz w:val="20"/>
+          <w:szCs w:val="20"/>
+        </w:rPr>
+        <w:t xml:space="preserve"> após </w:t>
+      </w:r>
+      <w:r>
+        <w:rPr>
+          <w:rFonts w:ascii="Arial" w:hAnsi="Arial" w:cs="Arial"/>
+          <w:sz w:val="20"/>
+          <w:szCs w:val="20"/>
+        </w:rPr>
+        <w:t>serem</w:t>
+      </w:r>
+      <w:r>
+        <w:rPr>
+          <w:rFonts w:ascii="Arial" w:hAnsi="Arial" w:cs="Arial"/>
+          <w:sz w:val="20"/>
+          <w:szCs w:val="20"/>
+        </w:rPr>
+        <w:t xml:space="preserve"> validados pela empresa</w:t>
+      </w:r>
+      <w:r>
+        <w:rPr>
+          <w:rFonts w:ascii="Arial" w:hAnsi="Arial" w:cs="Arial"/>
+          <w:sz w:val="20"/>
+          <w:szCs w:val="20"/>
+        </w:rPr>
+        <w:t>,</w:t>
+      </w:r>
+      <w:r>
+        <w:rPr>
+          <w:rFonts w:ascii="Arial" w:hAnsi="Arial" w:cs="Arial"/>
+          <w:sz w:val="20"/>
+          <w:szCs w:val="20"/>
+        </w:rPr>
+        <w:t xml:space="preserve"> são adicionados</w:t>
+      </w:r>
+      <w:r>
+        <w:rPr>
+          <w:rFonts w:ascii="Arial" w:hAnsi="Arial" w:cs="Arial"/>
+          <w:sz w:val="20"/>
+          <w:szCs w:val="20"/>
+        </w:rPr>
+        <w:t xml:space="preserve"> ao si</w:t>
+      </w:r>
+      <w:r>
+        <w:rPr>
+          <w:rFonts w:ascii="Arial" w:hAnsi="Arial" w:cs="Arial"/>
+          <w:sz w:val="20"/>
+          <w:szCs w:val="20"/>
+        </w:rPr>
+        <w:t xml:space="preserve">stema, ficando assim disponíveis </w:t>
+      </w:r>
+      <w:r>
+        <w:rPr>
+          <w:rFonts w:ascii="Arial" w:hAnsi="Arial" w:cs="Arial"/>
+          <w:sz w:val="20"/>
+          <w:szCs w:val="20"/>
+        </w:rPr>
+        <w:t xml:space="preserve">a todos os utilizadores. </w:t>
+      </w:r>
+    </w:p>
+    <w:p>
+      <w:pPr>
         <w:jc w:val="both"/>
         <w:rPr>
           <w:rFonts w:ascii="Arial" w:hAnsi="Arial" w:cs="Arial"/>
@@ -1151,278 +1123,16 @@
           <w:szCs w:val="20"/>
         </w:rPr>
       </w:pPr>
-      <w:r>
-        <w:rPr>
-          <w:rFonts w:ascii="Arial" w:hAnsi="Arial" w:cs="Arial"/>
-          <w:sz w:val="20"/>
-          <w:szCs w:val="20"/>
-        </w:rPr>
-        <w:t>restaurante.</w:t>
-      </w:r>
-      <w:r>
-        <w:rPr>
-          <w:rFonts w:ascii="Arial" w:hAnsi="Arial" w:cs="Arial"/>
-          <w:sz w:val="20"/>
-          <w:szCs w:val="20"/>
-        </w:rPr>
-        <w:t xml:space="preserve"> Esta situação, para além de tornar a informação do sistema a mais verídica possível, leva a que o utilizador possa ter em consideração outras opiniões sempre que pretender escolher um restaurante.</w:t>
-      </w:r>
-    </w:p>
-    <w:p>
-      <w:pPr>
-        <w:pStyle w:val="PargrafodaLista"/>
-        <w:numPr>
-          <w:ilvl w:val="0"/>
-          <w:numId w:val="3"/>
-        </w:numPr>
+    </w:p>
+    <w:p>
+      <w:pPr>
         <w:spacing w:after="0"/>
         <w:jc w:val="both"/>
         <w:rPr>
           <w:rFonts w:ascii="Arial" w:hAnsi="Arial" w:cs="Arial"/>
           <w:sz w:val="20"/>
-          <w:szCs w:val="20"/>
-        </w:rPr>
-      </w:pPr>
-      <w:r>
-        <w:rPr>
-          <w:rFonts w:ascii="Arial" w:hAnsi="Arial" w:cs="Arial"/>
-          <w:sz w:val="20"/>
-          <w:szCs w:val="20"/>
-        </w:rPr>
-        <w:t xml:space="preserve">Fornecer uma </w:t>
-      </w:r>
-      <w:r>
-        <w:rPr>
-          <w:rFonts w:ascii="Arial" w:hAnsi="Arial" w:cs="Arial"/>
-          <w:sz w:val="20"/>
-          <w:szCs w:val="20"/>
-        </w:rPr>
-        <w:t>lista ordenada de acordo com o índice de avaliação de cada restaurante</w:t>
-      </w:r>
-    </w:p>
-    <w:p>
-      <w:pPr>
-        <w:pStyle w:val="PargrafodaLista"/>
-        <w:numPr>
-          <w:ilvl w:val="0"/>
-          <w:numId w:val="3"/>
-        </w:numPr>
-        <w:spacing w:after="0"/>
-        <w:jc w:val="both"/>
-        <w:rPr>
-          <w:rFonts w:ascii="Arial" w:hAnsi="Arial" w:cs="Arial"/>
-          <w:sz w:val="20"/>
-          <w:szCs w:val="20"/>
-        </w:rPr>
-      </w:pPr>
-      <w:r>
-        <w:rPr>
-          <w:rFonts w:ascii="Arial" w:hAnsi="Arial" w:cs="Arial"/>
-          <w:sz w:val="20"/>
-          <w:szCs w:val="20"/>
-        </w:rPr>
-        <w:t>Possibilitar o utilizar de marcar os seus restaurantes favoritos, para que mais tarde possa voltar a frequentá-lo sem ter que perder tempo em procura-lo.</w:t>
-      </w:r>
-    </w:p>
-    <w:p>
-      <w:pPr>
-        <w:pStyle w:val="PargrafodaLista"/>
-        <w:numPr>
-          <w:ilvl w:val="0"/>
-          <w:numId w:val="3"/>
-        </w:numPr>
-        <w:spacing w:after="0"/>
-        <w:jc w:val="both"/>
-        <w:rPr>
-          <w:rFonts w:ascii="Arial" w:hAnsi="Arial" w:cs="Arial"/>
-          <w:sz w:val="20"/>
-          <w:szCs w:val="20"/>
-        </w:rPr>
-      </w:pPr>
-      <w:r>
-        <w:rPr>
-          <w:rFonts w:ascii="Arial" w:hAnsi="Arial" w:cs="Arial"/>
-          <w:sz w:val="20"/>
-          <w:szCs w:val="20"/>
-        </w:rPr>
-        <w:t xml:space="preserve">Possibilitar o </w:t>
-      </w:r>
-      <w:r>
-        <w:rPr>
-          <w:rFonts w:ascii="Arial" w:hAnsi="Arial" w:cs="Arial"/>
-          <w:sz w:val="20"/>
-          <w:szCs w:val="20"/>
-        </w:rPr>
-        <w:t>utilizador poder partilhar a sua experiência gastronómica através de fotos ou texto, em redes sociais como “</w:t>
-      </w:r>
-      <w:proofErr w:type="spellStart"/>
-      <w:r>
-        <w:rPr>
-          <w:rFonts w:ascii="Arial" w:hAnsi="Arial" w:cs="Arial"/>
-          <w:sz w:val="20"/>
-          <w:szCs w:val="20"/>
-        </w:rPr>
-        <w:t>Facebook</w:t>
-      </w:r>
-      <w:proofErr w:type="spellEnd"/>
-      <w:r>
-        <w:rPr>
-          <w:rFonts w:ascii="Arial" w:hAnsi="Arial" w:cs="Arial"/>
-          <w:sz w:val="20"/>
-          <w:szCs w:val="20"/>
-        </w:rPr>
-        <w:t>”, “</w:t>
-      </w:r>
-      <w:proofErr w:type="spellStart"/>
-      <w:r>
-        <w:rPr>
-          <w:rFonts w:ascii="Arial" w:hAnsi="Arial" w:cs="Arial"/>
-          <w:sz w:val="20"/>
-          <w:szCs w:val="20"/>
-        </w:rPr>
-        <w:t>Twitter</w:t>
-      </w:r>
-      <w:proofErr w:type="spellEnd"/>
-      <w:r>
-        <w:rPr>
-          <w:rFonts w:ascii="Arial" w:hAnsi="Arial" w:cs="Arial"/>
-          <w:sz w:val="20"/>
-          <w:szCs w:val="20"/>
-        </w:rPr>
-        <w:t xml:space="preserve">” ou “Instagram”. Este ponto, para além de permitir ao utilizador registar e guardar momentos da sua experiência, é também do agrado dos restaurantes, uma vez que </w:t>
-      </w:r>
-      <w:r>
-        <w:rPr>
-          <w:rFonts w:ascii="Arial" w:hAnsi="Arial" w:cs="Arial"/>
-          <w:sz w:val="20"/>
-          <w:szCs w:val="20"/>
-        </w:rPr>
-        <w:t>facilita</w:t>
-      </w:r>
-      <w:r>
-        <w:rPr>
-          <w:rFonts w:ascii="Arial" w:hAnsi="Arial" w:cs="Arial"/>
-          <w:sz w:val="20"/>
-          <w:szCs w:val="20"/>
-        </w:rPr>
-        <w:t xml:space="preserve"> a divulgação do estabelecimento.</w:t>
-      </w:r>
-    </w:p>
-    <w:p>
-      <w:pPr>
-        <w:pStyle w:val="PargrafodaLista"/>
-        <w:numPr>
-          <w:ilvl w:val="0"/>
-          <w:numId w:val="3"/>
-        </w:numPr>
-        <w:spacing w:after="0"/>
-        <w:jc w:val="both"/>
-        <w:rPr>
-          <w:rFonts w:ascii="Arial" w:hAnsi="Arial" w:cs="Arial"/>
-          <w:sz w:val="20"/>
-          <w:szCs w:val="20"/>
-        </w:rPr>
-      </w:pPr>
-      <w:r>
-        <w:rPr>
-          <w:rFonts w:ascii="Arial" w:hAnsi="Arial" w:cs="Arial"/>
-          <w:sz w:val="20"/>
-          <w:szCs w:val="20"/>
-        </w:rPr>
-        <w:t xml:space="preserve">Permitir que cada restaurante possa divulgar as suas ementas e preços, facilitando assim o processo de atrair potenciais clientes. </w:t>
-      </w:r>
-      <w:r>
-        <w:rPr>
-          <w:rFonts w:ascii="Arial" w:hAnsi="Arial" w:cs="Arial"/>
-          <w:sz w:val="20"/>
-          <w:szCs w:val="20"/>
-        </w:rPr>
-        <w:t xml:space="preserve">Deste modo, cada restaurante pode registar </w:t>
-      </w:r>
-      <w:r>
-        <w:rPr>
-          <w:rFonts w:ascii="Arial" w:hAnsi="Arial" w:cs="Arial"/>
-          <w:sz w:val="20"/>
-          <w:szCs w:val="20"/>
-        </w:rPr>
-        <w:t>os seus serviços</w:t>
-      </w:r>
-      <w:r>
-        <w:rPr>
-          <w:rFonts w:ascii="Arial" w:hAnsi="Arial" w:cs="Arial"/>
-          <w:sz w:val="20"/>
-          <w:szCs w:val="20"/>
-        </w:rPr>
-        <w:t xml:space="preserve"> </w:t>
-      </w:r>
-      <w:r>
-        <w:rPr>
-          <w:rFonts w:ascii="Arial" w:hAnsi="Arial" w:cs="Arial"/>
-          <w:sz w:val="20"/>
-          <w:szCs w:val="20"/>
-        </w:rPr>
-        <w:t>que</w:t>
-      </w:r>
-      <w:r>
-        <w:rPr>
-          <w:rFonts w:ascii="Arial" w:hAnsi="Arial" w:cs="Arial"/>
-          <w:sz w:val="20"/>
-          <w:szCs w:val="20"/>
-        </w:rPr>
-        <w:t>,</w:t>
-      </w:r>
-      <w:r>
-        <w:rPr>
-          <w:rFonts w:ascii="Arial" w:hAnsi="Arial" w:cs="Arial"/>
-          <w:sz w:val="20"/>
-          <w:szCs w:val="20"/>
-        </w:rPr>
-        <w:t xml:space="preserve"> após serem</w:t>
-      </w:r>
-      <w:r>
-        <w:rPr>
-          <w:rFonts w:ascii="Arial" w:hAnsi="Arial" w:cs="Arial"/>
-          <w:sz w:val="20"/>
-          <w:szCs w:val="20"/>
-        </w:rPr>
-        <w:t xml:space="preserve"> validados pela empresa</w:t>
-      </w:r>
-      <w:r>
-        <w:rPr>
-          <w:rFonts w:ascii="Arial" w:hAnsi="Arial" w:cs="Arial"/>
-          <w:sz w:val="20"/>
-          <w:szCs w:val="20"/>
-        </w:rPr>
-        <w:t xml:space="preserve"> são adicionados ao si</w:t>
-      </w:r>
-      <w:r>
-        <w:rPr>
-          <w:rFonts w:ascii="Arial" w:hAnsi="Arial" w:cs="Arial"/>
-          <w:sz w:val="20"/>
-          <w:szCs w:val="20"/>
-        </w:rPr>
-        <w:t>stema, ficam</w:t>
-      </w:r>
-      <w:r>
-        <w:rPr>
-          <w:rFonts w:ascii="Arial" w:hAnsi="Arial" w:cs="Arial"/>
-          <w:sz w:val="20"/>
-          <w:szCs w:val="20"/>
-        </w:rPr>
-        <w:t xml:space="preserve"> disponíveis a todos os utilizadores.</w:t>
-      </w:r>
-    </w:p>
-    <w:p>
-      <w:pPr>
-        <w:spacing w:after="0"/>
-        <w:jc w:val="both"/>
-        <w:rPr>
-          <w:rFonts w:ascii="Arial" w:hAnsi="Arial" w:cs="Arial"/>
-          <w:sz w:val="20"/>
-        </w:rPr>
-      </w:pPr>
-      <w:bookmarkStart w:id="0" w:name="_GoBack"/>
-      <w:bookmarkEnd w:id="0"/>
+        </w:rPr>
+      </w:pPr>
     </w:p>
     <w:p>
       <w:pPr>
@@ -1548,7 +1258,41 @@
           <w:sz w:val="20"/>
           <w:szCs w:val="20"/>
         </w:rPr>
-        <w:t xml:space="preserve">Outra situação que encontramos é que grande parte das aplicações não possui lista ordenada de </w:t>
+        <w:t>Outra situação que encontramos é que grande parte das aplicações</w:t>
+      </w:r>
+      <w:r>
+        <w:rPr>
+          <w:rFonts w:ascii="Arial" w:hAnsi="Arial" w:cs="Arial"/>
+          <w:sz w:val="20"/>
+          <w:szCs w:val="20"/>
+        </w:rPr>
+        <w:t xml:space="preserve"> semelhantes</w:t>
+      </w:r>
+      <w:r>
+        <w:rPr>
+          <w:rFonts w:ascii="Arial" w:hAnsi="Arial" w:cs="Arial"/>
+          <w:sz w:val="20"/>
+          <w:szCs w:val="20"/>
+        </w:rPr>
+        <w:t xml:space="preserve"> não possui</w:t>
+      </w:r>
+      <w:r>
+        <w:rPr>
+          <w:rFonts w:ascii="Arial" w:hAnsi="Arial" w:cs="Arial"/>
+          <w:sz w:val="20"/>
+          <w:szCs w:val="20"/>
+        </w:rPr>
+        <w:t xml:space="preserve"> uma</w:t>
+      </w:r>
+      <w:bookmarkStart w:id="0" w:name="_GoBack"/>
+      <w:bookmarkEnd w:id="0"/>
+      <w:r>
+        <w:rPr>
+          <w:rFonts w:ascii="Arial" w:hAnsi="Arial" w:cs="Arial"/>
+          <w:sz w:val="20"/>
+          <w:szCs w:val="20"/>
+        </w:rPr>
+        <w:t xml:space="preserve"> lista ordenada de </w:t>
       </w:r>
       <w:r>
         <w:rPr>
@@ -1792,6 +1536,7 @@
         <w:t>a divulgação verídica dos dados.</w:t>
       </w:r>
     </w:p>
+    <w:p/>
     <w:sectPr>
       <w:pgSz w:w="11906" w:h="16838"/>
       <w:pgMar w:top="1417" w:right="1701" w:bottom="1417" w:left="1701" w:header="708" w:footer="708" w:gutter="0"/>
@@ -1800,358 +1545,6 @@
     </w:sectPr>
   </w:body>
 </w:document>
-</file>
-
-<file path=word/numbering.xml><?xml version="1.0" encoding="utf-8"?>
-<w:numbering xmlns:wpc="http://schemas.microsoft.com/office/word/2010/wordprocessingCanvas" xmlns:cx="http://schemas.microsoft.com/office/drawing/2014/chartex" xmlns:cx1="http://schemas.microsoft.com/office/drawing/2015/9/8/chartex" xmlns:cx2="http://schemas.microsoft.com/office/drawing/2015/10/21/chartex" xmlns:mc="http://schemas.openxmlformats.org/markup-compatibility/2006" xmlns:o="urn:schemas-microsoft-com:office:office" xmlns:r="http://schemas.openxmlformats.org/officeDocument/2006/relationships" xmlns:m="http://schemas.openxmlformats.org/officeDocument/2006/math" xmlns:v="urn:schemas-microsoft-com:vml" xmlns:wp14="http://schemas.microsoft.com/office/word/2010/wordprocessingDrawing" xmlns:wp="http://schemas.openxmlformats.org/drawingml/2006/wordprocessingDrawing" xmlns:w10="urn:schemas-microsoft-com:office:word" xmlns:w="http://schemas.openxmlformats.org/wordprocessingml/2006/main" xmlns:w14="http://schemas.microsoft.com/office/word/2010/wordml" xmlns:w15="http://schemas.microsoft.com/office/word/2012/wordml" xmlns:w16se="http://schemas.microsoft.com/office/word/2015/wordml/symex" xmlns:wpg="http://schemas.microsoft.com/office/word/2010/wordprocessingGroup" xmlns:wpi="http://schemas.microsoft.com/office/word/2010/wordprocessingInk" xmlns:wne="http://schemas.microsoft.com/office/word/2006/wordml" xmlns:wps="http://schemas.microsoft.com/office/word/2010/wordprocessingShape" mc:Ignorable="w14 w15 w16se wp14">
-  <w:abstractNum w:abstractNumId="0" w15:restartNumberingAfterBreak="0">
-    <w:nsid w:val="2768772C"/>
-    <w:multiLevelType w:val="hybridMultilevel"/>
-    <w:tmpl w:val="E39EB782"/>
-    <w:lvl w:ilvl="0" w:tplc="08160001">
-      <w:start w:val="1"/>
-      <w:numFmt w:val="bullet"/>
-      <w:lvlText w:val=""/>
-      <w:lvlJc w:val="left"/>
-      <w:pPr>
-        <w:ind w:left="720" w:hanging="360"/>
-      </w:pPr>
-      <w:rPr>
-        <w:rFonts w:ascii="Symbol" w:hAnsi="Symbol" w:hint="default"/>
-      </w:rPr>
-    </w:lvl>
-    <w:lvl w:ilvl="1" w:tplc="08160003" w:tentative="1">
-      <w:start w:val="1"/>
-      <w:numFmt w:val="bullet"/>
-      <w:lvlText w:val="o"/>
-      <w:lvlJc w:val="left"/>
-      <w:pPr>
-        <w:ind w:left="1440" w:hanging="360"/>
-      </w:pPr>
-      <w:rPr>
-        <w:rFonts w:ascii="Courier New" w:hAnsi="Courier New" w:cs="Courier New" w:hint="default"/>
-      </w:rPr>
-    </w:lvl>
-    <w:lvl w:ilvl="2" w:tplc="08160005" w:tentative="1">
-      <w:start w:val="1"/>
-      <w:numFmt w:val="bullet"/>
-      <w:lvlText w:val=""/>
-      <w:lvlJc w:val="left"/>
-      <w:pPr>
-        <w:ind w:left="2160" w:hanging="360"/>
-      </w:pPr>
-      <w:rPr>
-        <w:rFonts w:ascii="Wingdings" w:hAnsi="Wingdings" w:hint="default"/>
-      </w:rPr>
-    </w:lvl>
-    <w:lvl w:ilvl="3" w:tplc="08160001" w:tentative="1">
-      <w:start w:val="1"/>
-      <w:numFmt w:val="bullet"/>
-      <w:lvlText w:val=""/>
-      <w:lvlJc w:val="left"/>
-      <w:pPr>
-        <w:ind w:left="2880" w:hanging="360"/>
-      </w:pPr>
-      <w:rPr>
-        <w:rFonts w:ascii="Symbol" w:hAnsi="Symbol" w:hint="default"/>
-      </w:rPr>
-    </w:lvl>
-    <w:lvl w:ilvl="4" w:tplc="08160003" w:tentative="1">
-      <w:start w:val="1"/>
-      <w:numFmt w:val="bullet"/>
-      <w:lvlText w:val="o"/>
-      <w:lvlJc w:val="left"/>
-      <w:pPr>
-        <w:ind w:left="3600" w:hanging="360"/>
-      </w:pPr>
-      <w:rPr>
-        <w:rFonts w:ascii="Courier New" w:hAnsi="Courier New" w:cs="Courier New" w:hint="default"/>
-      </w:rPr>
-    </w:lvl>
-    <w:lvl w:ilvl="5" w:tplc="08160005" w:tentative="1">
-      <w:start w:val="1"/>
-      <w:numFmt w:val="bullet"/>
-      <w:lvlText w:val=""/>
-      <w:lvlJc w:val="left"/>
-      <w:pPr>
-        <w:ind w:left="4320" w:hanging="360"/>
-      </w:pPr>
-      <w:rPr>
-        <w:rFonts w:ascii="Wingdings" w:hAnsi="Wingdings" w:hint="default"/>
-      </w:rPr>
-    </w:lvl>
-    <w:lvl w:ilvl="6" w:tplc="08160001" w:tentative="1">
-      <w:start w:val="1"/>
-      <w:numFmt w:val="bullet"/>
-      <w:lvlText w:val=""/>
-      <w:lvlJc w:val="left"/>
-      <w:pPr>
-        <w:ind w:left="5040" w:hanging="360"/>
-      </w:pPr>
-      <w:rPr>
-        <w:rFonts w:ascii="Symbol" w:hAnsi="Symbol" w:hint="default"/>
-      </w:rPr>
-    </w:lvl>
-    <w:lvl w:ilvl="7" w:tplc="08160003" w:tentative="1">
-      <w:start w:val="1"/>
-      <w:numFmt w:val="bullet"/>
-      <w:lvlText w:val="o"/>
-      <w:lvlJc w:val="left"/>
-      <w:pPr>
-        <w:ind w:left="5760" w:hanging="360"/>
-      </w:pPr>
-      <w:rPr>
-        <w:rFonts w:ascii="Courier New" w:hAnsi="Courier New" w:cs="Courier New" w:hint="default"/>
-      </w:rPr>
-    </w:lvl>
-    <w:lvl w:ilvl="8" w:tplc="08160005" w:tentative="1">
-      <w:start w:val="1"/>
-      <w:numFmt w:val="bullet"/>
-      <w:lvlText w:val=""/>
-      <w:lvlJc w:val="left"/>
-      <w:pPr>
-        <w:ind w:left="6480" w:hanging="360"/>
-      </w:pPr>
-      <w:rPr>
-        <w:rFonts w:ascii="Wingdings" w:hAnsi="Wingdings" w:hint="default"/>
-      </w:rPr>
-    </w:lvl>
-  </w:abstractNum>
-  <w:abstractNum w:abstractNumId="1" w15:restartNumberingAfterBreak="0">
-    <w:nsid w:val="35925CF4"/>
-    <w:multiLevelType w:val="hybridMultilevel"/>
-    <w:tmpl w:val="EE44485E"/>
-    <w:lvl w:ilvl="0" w:tplc="AAD40478">
-      <w:numFmt w:val="bullet"/>
-      <w:lvlText w:val=""/>
-      <w:lvlJc w:val="left"/>
-      <w:pPr>
-        <w:ind w:left="720" w:hanging="360"/>
-      </w:pPr>
-      <w:rPr>
-        <w:rFonts w:ascii="Wingdings" w:eastAsiaTheme="minorHAnsi" w:hAnsi="Wingdings" w:cs="Arial" w:hint="default"/>
-      </w:rPr>
-    </w:lvl>
-    <w:lvl w:ilvl="1" w:tplc="08160003" w:tentative="1">
-      <w:start w:val="1"/>
-      <w:numFmt w:val="bullet"/>
-      <w:lvlText w:val="o"/>
-      <w:lvlJc w:val="left"/>
-      <w:pPr>
-        <w:ind w:left="1440" w:hanging="360"/>
-      </w:pPr>
-      <w:rPr>
-        <w:rFonts w:ascii="Courier New" w:hAnsi="Courier New" w:cs="Courier New" w:hint="default"/>
-      </w:rPr>
-    </w:lvl>
-    <w:lvl w:ilvl="2" w:tplc="08160005" w:tentative="1">
-      <w:start w:val="1"/>
-      <w:numFmt w:val="bullet"/>
-      <w:lvlText w:val=""/>
-      <w:lvlJc w:val="left"/>
-      <w:pPr>
-        <w:ind w:left="2160" w:hanging="360"/>
-      </w:pPr>
-      <w:rPr>
-        <w:rFonts w:ascii="Wingdings" w:hAnsi="Wingdings" w:hint="default"/>
-      </w:rPr>
-    </w:lvl>
-    <w:lvl w:ilvl="3" w:tplc="08160001" w:tentative="1">
-      <w:start w:val="1"/>
-      <w:numFmt w:val="bullet"/>
-      <w:lvlText w:val=""/>
-      <w:lvlJc w:val="left"/>
-      <w:pPr>
-        <w:ind w:left="2880" w:hanging="360"/>
-      </w:pPr>
-      <w:rPr>
-        <w:rFonts w:ascii="Symbol" w:hAnsi="Symbol" w:hint="default"/>
-      </w:rPr>
-    </w:lvl>
-    <w:lvl w:ilvl="4" w:tplc="08160003" w:tentative="1">
-      <w:start w:val="1"/>
-      <w:numFmt w:val="bullet"/>
-      <w:lvlText w:val="o"/>
-      <w:lvlJc w:val="left"/>
-      <w:pPr>
-        <w:ind w:left="3600" w:hanging="360"/>
-      </w:pPr>
-      <w:rPr>
-        <w:rFonts w:ascii="Courier New" w:hAnsi="Courier New" w:cs="Courier New" w:hint="default"/>
-      </w:rPr>
-    </w:lvl>
-    <w:lvl w:ilvl="5" w:tplc="08160005" w:tentative="1">
-      <w:start w:val="1"/>
-      <w:numFmt w:val="bullet"/>
-      <w:lvlText w:val=""/>
-      <w:lvlJc w:val="left"/>
-      <w:pPr>
-        <w:ind w:left="4320" w:hanging="360"/>
-      </w:pPr>
-      <w:rPr>
-        <w:rFonts w:ascii="Wingdings" w:hAnsi="Wingdings" w:hint="default"/>
-      </w:rPr>
-    </w:lvl>
-    <w:lvl w:ilvl="6" w:tplc="08160001" w:tentative="1">
-      <w:start w:val="1"/>
-      <w:numFmt w:val="bullet"/>
-      <w:lvlText w:val=""/>
-      <w:lvlJc w:val="left"/>
-      <w:pPr>
-        <w:ind w:left="5040" w:hanging="360"/>
-      </w:pPr>
-      <w:rPr>
-        <w:rFonts w:ascii="Symbol" w:hAnsi="Symbol" w:hint="default"/>
-      </w:rPr>
-    </w:lvl>
-    <w:lvl w:ilvl="7" w:tplc="08160003" w:tentative="1">
-      <w:start w:val="1"/>
-      <w:numFmt w:val="bullet"/>
-      <w:lvlText w:val="o"/>
-      <w:lvlJc w:val="left"/>
-      <w:pPr>
-        <w:ind w:left="5760" w:hanging="360"/>
-      </w:pPr>
-      <w:rPr>
-        <w:rFonts w:ascii="Courier New" w:hAnsi="Courier New" w:cs="Courier New" w:hint="default"/>
-      </w:rPr>
-    </w:lvl>
-    <w:lvl w:ilvl="8" w:tplc="08160005" w:tentative="1">
-      <w:start w:val="1"/>
-      <w:numFmt w:val="bullet"/>
-      <w:lvlText w:val=""/>
-      <w:lvlJc w:val="left"/>
-      <w:pPr>
-        <w:ind w:left="6480" w:hanging="360"/>
-      </w:pPr>
-      <w:rPr>
-        <w:rFonts w:ascii="Wingdings" w:hAnsi="Wingdings" w:hint="default"/>
-      </w:rPr>
-    </w:lvl>
-  </w:abstractNum>
-  <w:abstractNum w:abstractNumId="2" w15:restartNumberingAfterBreak="0">
-    <w:nsid w:val="532338F1"/>
-    <w:multiLevelType w:val="hybridMultilevel"/>
-    <w:tmpl w:val="61E62106"/>
-    <w:lvl w:ilvl="0" w:tplc="08160001">
-      <w:start w:val="1"/>
-      <w:numFmt w:val="bullet"/>
-      <w:lvlText w:val=""/>
-      <w:lvlJc w:val="left"/>
-      <w:pPr>
-        <w:ind w:left="1440" w:hanging="360"/>
-      </w:pPr>
-      <w:rPr>
-        <w:rFonts w:ascii="Symbol" w:hAnsi="Symbol" w:hint="default"/>
-      </w:rPr>
-    </w:lvl>
-    <w:lvl w:ilvl="1" w:tplc="08160003" w:tentative="1">
-      <w:start w:val="1"/>
-      <w:numFmt w:val="bullet"/>
-      <w:lvlText w:val="o"/>
-      <w:lvlJc w:val="left"/>
-      <w:pPr>
-        <w:ind w:left="2160" w:hanging="360"/>
-      </w:pPr>
-      <w:rPr>
-        <w:rFonts w:ascii="Courier New" w:hAnsi="Courier New" w:cs="Courier New" w:hint="default"/>
-      </w:rPr>
-    </w:lvl>
-    <w:lvl w:ilvl="2" w:tplc="08160005" w:tentative="1">
-      <w:start w:val="1"/>
-      <w:numFmt w:val="bullet"/>
-      <w:lvlText w:val=""/>
-      <w:lvlJc w:val="left"/>
-      <w:pPr>
-        <w:ind w:left="2880" w:hanging="360"/>
-      </w:pPr>
-      <w:rPr>
-        <w:rFonts w:ascii="Wingdings" w:hAnsi="Wingdings" w:hint="default"/>
-      </w:rPr>
-    </w:lvl>
-    <w:lvl w:ilvl="3" w:tplc="08160001" w:tentative="1">
-      <w:start w:val="1"/>
-      <w:numFmt w:val="bullet"/>
-      <w:lvlText w:val=""/>
-      <w:lvlJc w:val="left"/>
-      <w:pPr>
-        <w:ind w:left="3600" w:hanging="360"/>
-      </w:pPr>
-      <w:rPr>
-        <w:rFonts w:ascii="Symbol" w:hAnsi="Symbol" w:hint="default"/>
-      </w:rPr>
-    </w:lvl>
-    <w:lvl w:ilvl="4" w:tplc="08160003" w:tentative="1">
-      <w:start w:val="1"/>
-      <w:numFmt w:val="bullet"/>
-      <w:lvlText w:val="o"/>
-      <w:lvlJc w:val="left"/>
-      <w:pPr>
-        <w:ind w:left="4320" w:hanging="360"/>
-      </w:pPr>
-      <w:rPr>
-        <w:rFonts w:ascii="Courier New" w:hAnsi="Courier New" w:cs="Courier New" w:hint="default"/>
-      </w:rPr>
-    </w:lvl>
-    <w:lvl w:ilvl="5" w:tplc="08160005" w:tentative="1">
-      <w:start w:val="1"/>
-      <w:numFmt w:val="bullet"/>
-      <w:lvlText w:val=""/>
-      <w:lvlJc w:val="left"/>
-      <w:pPr>
-        <w:ind w:left="5040" w:hanging="360"/>
-      </w:pPr>
-      <w:rPr>
-        <w:rFonts w:ascii="Wingdings" w:hAnsi="Wingdings" w:hint="default"/>
-      </w:rPr>
-    </w:lvl>
-    <w:lvl w:ilvl="6" w:tplc="08160001" w:tentative="1">
-      <w:start w:val="1"/>
-      <w:numFmt w:val="bullet"/>
-      <w:lvlText w:val=""/>
-      <w:lvlJc w:val="left"/>
-      <w:pPr>
-        <w:ind w:left="5760" w:hanging="360"/>
-      </w:pPr>
-      <w:rPr>
-        <w:rFonts w:ascii="Symbol" w:hAnsi="Symbol" w:hint="default"/>
-      </w:rPr>
-    </w:lvl>
-    <w:lvl w:ilvl="7" w:tplc="08160003" w:tentative="1">
-      <w:start w:val="1"/>
-      <w:numFmt w:val="bullet"/>
-      <w:lvlText w:val="o"/>
-      <w:lvlJc w:val="left"/>
-      <w:pPr>
-        <w:ind w:left="6480" w:hanging="360"/>
-      </w:pPr>
-      <w:rPr>
-        <w:rFonts w:ascii="Courier New" w:hAnsi="Courier New" w:cs="Courier New" w:hint="default"/>
-      </w:rPr>
-    </w:lvl>
-    <w:lvl w:ilvl="8" w:tplc="08160005" w:tentative="1">
-      <w:start w:val="1"/>
-      <w:numFmt w:val="bullet"/>
-      <w:lvlText w:val=""/>
-      <w:lvlJc w:val="left"/>
-      <w:pPr>
-        <w:ind w:left="7200" w:hanging="360"/>
-      </w:pPr>
-      <w:rPr>
-        <w:rFonts w:ascii="Wingdings" w:hAnsi="Wingdings" w:hint="default"/>
-      </w:rPr>
-    </w:lvl>
-  </w:abstractNum>
-  <w:num w:numId="1">
-    <w:abstractNumId w:val="1"/>
-  </w:num>
-  <w:num w:numId="2">
-    <w:abstractNumId w:val="2"/>
-  </w:num>
-  <w:num w:numId="3">
-    <w:abstractNumId w:val="0"/>
-  </w:num>
-</w:numbering>
 </file>
 
 <file path=word/styles.xml><?xml version="1.0" encoding="utf-8"?>
@@ -2171,7 +1564,7 @@
       </w:pPr>
     </w:pPrDefault>
   </w:docDefaults>
-  <w:latentStyles w:defLockedState="0" w:defUIPriority="99" w:defSemiHidden="0" w:defUnhideWhenUsed="0" w:defQFormat="0" w:count="372">
+  <w:latentStyles w:defLockedState="0" w:defUIPriority="99" w:defSemiHidden="0" w:defUnhideWhenUsed="0" w:defQFormat="0" w:count="374">
     <w:lsdException w:name="Normal" w:uiPriority="0" w:qFormat="1"/>
     <w:lsdException w:name="heading 1" w:uiPriority="9" w:qFormat="1"/>
     <w:lsdException w:name="heading 2" w:semiHidden="1" w:uiPriority="9" w:unhideWhenUsed="1" w:qFormat="1"/>
@@ -2277,7 +1670,6 @@
     <w:lsdException w:name="HTML Sample" w:semiHidden="1" w:unhideWhenUsed="1"/>
     <w:lsdException w:name="HTML Typewriter" w:semiHidden="1" w:unhideWhenUsed="1"/>
     <w:lsdException w:name="HTML Variable" w:semiHidden="1" w:unhideWhenUsed="1"/>
-    <w:lsdException w:name="Normal Table" w:semiHidden="1" w:unhideWhenUsed="1"/>
     <w:lsdException w:name="annotation subject" w:semiHidden="1" w:unhideWhenUsed="1"/>
     <w:lsdException w:name="No List" w:semiHidden="1" w:unhideWhenUsed="1"/>
     <w:lsdException w:name="Outline List 1" w:semiHidden="1" w:unhideWhenUsed="1"/>
@@ -2323,11 +1715,9 @@
     <w:lsdException w:name="Table Subtle 1" w:semiHidden="1" w:unhideWhenUsed="1"/>
     <w:lsdException w:name="Table Subtle 2" w:semiHidden="1" w:unhideWhenUsed="1"/>
     <w:lsdException w:name="Table Web 1" w:semiHidden="1" w:unhideWhenUsed="1"/>
-    <w:lsdException w:name="Table Web 2" w:semiHidden="1" w:unhideWhenUsed="1"/>
     <w:lsdException w:name="Table Web 3" w:semiHidden="1" w:unhideWhenUsed="1"/>
     <w:lsdException w:name="Balloon Text" w:semiHidden="1" w:unhideWhenUsed="1"/>
     <w:lsdException w:name="Table Grid" w:uiPriority="39"/>
-    <w:lsdException w:name="Table Theme" w:semiHidden="1" w:unhideWhenUsed="1"/>
     <w:lsdException w:name="Placeholder Text" w:semiHidden="1"/>
     <w:lsdException w:name="No Spacing" w:uiPriority="1" w:qFormat="1"/>
     <w:lsdException w:name="Light Shading" w:uiPriority="60"/>
@@ -2544,6 +1934,8 @@
     <w:lsdException w:name="List Table 6 Colorful Accent 6" w:uiPriority="51"/>
     <w:lsdException w:name="List Table 7 Colorful Accent 6" w:uiPriority="52"/>
     <w:lsdException w:name="Mention" w:semiHidden="1" w:unhideWhenUsed="1"/>
+    <w:lsdException w:name="Smart Hyperlink" w:semiHidden="1" w:unhideWhenUsed="1"/>
+    <w:lsdException w:name="Hashtag" w:semiHidden="1" w:unhideWhenUsed="1"/>
   </w:latentStyles>
   <w:style w:type="paragraph" w:default="1" w:styleId="Normal">
     <w:name w:val="Normal"/>
@@ -2575,17 +1967,6 @@
     <w:uiPriority w:val="99"/>
     <w:semiHidden/>
     <w:unhideWhenUsed/>
-  </w:style>
-  <w:style w:type="paragraph" w:styleId="PargrafodaLista">
-    <w:name w:val="List Paragraph"/>
-    <w:basedOn w:val="Normal"/>
-    <w:uiPriority w:val="34"/>
-    <w:qFormat/>
-    <w:rsid w:val="002431C0"/>
-    <w:pPr>
-      <w:ind w:left="720"/>
-      <w:contextualSpacing/>
-    </w:pPr>
   </w:style>
 </w:styles>
 </file>

</xml_diff>

<commit_message>
Informação adicionada a todos os documentos
</commit_message>
<xml_diff>
--- a/Parte Hugo.docx
+++ b/Parte Hugo.docx
@@ -48,7 +48,21 @@
           <w:rFonts w:ascii="Arial" w:hAnsi="Arial" w:cs="Arial"/>
           <w:sz w:val="20"/>
         </w:rPr>
-        <w:t xml:space="preserve">onsiderável de pessoas que regularmente necessita de procurar, num determinado local, restaurantes para </w:t>
+        <w:t>onsiderável de pessoas que regularmente necessita</w:t>
+      </w:r>
+      <w:r>
+        <w:rPr>
+          <w:rFonts w:ascii="Arial" w:hAnsi="Arial" w:cs="Arial"/>
+          <w:sz w:val="20"/>
+        </w:rPr>
+        <w:t>m</w:t>
+      </w:r>
+      <w:r>
+        <w:rPr>
+          <w:rFonts w:ascii="Arial" w:hAnsi="Arial" w:cs="Arial"/>
+          <w:sz w:val="20"/>
+        </w:rPr>
+        <w:t xml:space="preserve"> de procurar, num determinado local, restaurantes para </w:t>
       </w:r>
       <w:r>
         <w:rPr>
@@ -199,7 +213,21 @@
           <w:rFonts w:ascii="Arial" w:hAnsi="Arial" w:cs="Arial"/>
           <w:sz w:val="20"/>
         </w:rPr>
-        <w:t xml:space="preserve">não conhece os principais pontos gastronómicos da área, é necessário fazer uma pesquisa sobre os locais mais indicados para realizarmos as </w:t>
+        <w:t>não conhece os principais pontos gastronómicos da área, é necessário fazer uma pesquisa sobre os locais</w:t>
+      </w:r>
+      <w:r>
+        <w:rPr>
+          <w:rFonts w:ascii="Arial" w:hAnsi="Arial" w:cs="Arial"/>
+          <w:sz w:val="20"/>
+        </w:rPr>
+        <w:t xml:space="preserve"> mais indicados para realizar</w:t>
+      </w:r>
+      <w:r>
+        <w:rPr>
+          <w:rFonts w:ascii="Arial" w:hAnsi="Arial" w:cs="Arial"/>
+          <w:sz w:val="20"/>
+        </w:rPr>
+        <w:t xml:space="preserve"> as </w:t>
       </w:r>
       <w:r>
         <w:rPr>
@@ -343,7 +371,7 @@
           <w:color w:val="FF0000"/>
           <w:sz w:val="20"/>
         </w:rPr>
-        <w:t xml:space="preserve">. </w:t>
+        <w:t>.</w:t>
       </w:r>
     </w:p>
     <w:p>
@@ -396,7 +424,35 @@
           <w:rFonts w:ascii="Arial" w:hAnsi="Arial" w:cs="Arial"/>
           <w:sz w:val="20"/>
         </w:rPr>
-        <w:t xml:space="preserve">indicar percurso a realizar até cada restaurante. </w:t>
+        <w:t>indicar</w:t>
+      </w:r>
+      <w:r>
+        <w:rPr>
+          <w:rFonts w:ascii="Arial" w:hAnsi="Arial" w:cs="Arial"/>
+          <w:sz w:val="20"/>
+        </w:rPr>
+        <w:t xml:space="preserve"> o</w:t>
+      </w:r>
+      <w:r>
+        <w:rPr>
+          <w:rFonts w:ascii="Arial" w:hAnsi="Arial" w:cs="Arial"/>
+          <w:sz w:val="20"/>
+        </w:rPr>
+        <w:t xml:space="preserve"> percurso a realizar até</w:t>
+      </w:r>
+      <w:r>
+        <w:rPr>
+          <w:rFonts w:ascii="Arial" w:hAnsi="Arial" w:cs="Arial"/>
+          <w:sz w:val="20"/>
+        </w:rPr>
+        <w:t xml:space="preserve"> ele</w:t>
+      </w:r>
+      <w:r>
+        <w:rPr>
+          <w:rFonts w:ascii="Arial" w:hAnsi="Arial" w:cs="Arial"/>
+          <w:sz w:val="20"/>
+        </w:rPr>
+        <w:t xml:space="preserve">. </w:t>
       </w:r>
       <w:r>
         <w:rPr>
@@ -769,7 +825,7 @@
           <w:rFonts w:ascii="Arial" w:hAnsi="Arial" w:cs="Arial"/>
           <w:sz w:val="20"/>
         </w:rPr>
-        <w:t xml:space="preserve"> informação verídica, o que traz mais um problema para o utilizador, uma vez que as suas preferências não foram respeitadas.</w:t>
+        <w:t xml:space="preserve"> informação verídica.</w:t>
       </w:r>
     </w:p>
     <w:p>
@@ -787,15 +843,7 @@
           <w:sz w:val="20"/>
         </w:rPr>
         <w:tab/>
-        <w:t xml:space="preserve">Por outro lado, esta informação falsa pode nem ser da responsabilidade dos restaurantes e assim estes estão também a ser prejudicados, uma vez que o utilizador fica com uma má imagem do estabelecimento. Assim, a oportunidade de restaurantes poderem adicionar e </w:t>
-      </w:r>
-      <w:r>
-        <w:rPr>
-          <w:rFonts w:ascii="Arial" w:hAnsi="Arial" w:cs="Arial"/>
-          <w:sz w:val="20"/>
-        </w:rPr>
-        <w:lastRenderedPageBreak/>
-        <w:t>partilhar as suas ementas, e de os utilizadores poderem avaliar e comentar a sua experiência gastronómica, representa outra das nossas principais motivações.</w:t>
+        <w:t>Por outro lado, esta informação falsa pode nem ser da responsabilidade dos restaurantes e assim estes estão também a ser prejudicados, uma vez que o utilizador fica com uma má imagem do estabelecimento. Assim, a oportunidade de restaurantes poderem adicionar e partilhar as suas ementas, e de os utilizadores poderem avaliar e comentar a sua experiência gastronómica, representa outra das nossas principais motivações.</w:t>
       </w:r>
     </w:p>
     <w:p>
@@ -812,6 +860,40 @@
           <w:rFonts w:ascii="Arial" w:hAnsi="Arial" w:cs="Arial"/>
           <w:sz w:val="20"/>
         </w:rPr>
+        <w:lastRenderedPageBreak/>
+        <w:tab/>
+        <w:t xml:space="preserve">Um último motivo que nos motiva à criação desta aplicação é o facto dos atuais competidores no mercado serem uma fonte constante de controvérsia devido às suas práticas anti consumidor e abusadores de pequenos negócios. Queremos proporcionar um produto de confiança para ambos consumidores bem como para os </w:t>
+      </w:r>
+      <w:r>
+        <w:rPr>
+          <w:rFonts w:ascii="Arial" w:hAnsi="Arial" w:cs="Arial"/>
+          <w:sz w:val="20"/>
+          <w:highlight w:val="yellow"/>
+        </w:rPr>
+        <w:t>produtores</w:t>
+      </w:r>
+      <w:r>
+        <w:rPr>
+          <w:rFonts w:ascii="Arial" w:hAnsi="Arial" w:cs="Arial"/>
+          <w:sz w:val="20"/>
+        </w:rPr>
+        <w:t>.</w:t>
+      </w:r>
+    </w:p>
+    <w:p>
+      <w:pPr>
+        <w:spacing w:after="0"/>
+        <w:jc w:val="both"/>
+        <w:rPr>
+          <w:rFonts w:ascii="Arial" w:hAnsi="Arial" w:cs="Arial"/>
+          <w:sz w:val="20"/>
+        </w:rPr>
+      </w:pPr>
+      <w:r>
+        <w:rPr>
+          <w:rFonts w:ascii="Arial" w:hAnsi="Arial" w:cs="Arial"/>
+          <w:sz w:val="20"/>
+        </w:rPr>
         <w:tab/>
       </w:r>
     </w:p>
@@ -916,7 +998,15 @@
           <w:szCs w:val="20"/>
         </w:rPr>
         <w:tab/>
-        <w:t xml:space="preserve">Com a possibilidade de um utilizador pesquisar um restaurante através de texto ou de voz, indicando as suas preferências pessoais, pretendemos tornar mais simples e aumentar a rapidez do processo de pesquisa. </w:t>
+        <w:t>Com a possibilidade de um utilizador pesquisar um restaurante através de texto ou de voz, indicando as suas preferências pessoais, pretendemos tornar mais simples e aumentar a r</w:t>
+      </w:r>
+      <w:r>
+        <w:rPr>
+          <w:rFonts w:ascii="Arial" w:hAnsi="Arial" w:cs="Arial"/>
+          <w:sz w:val="20"/>
+          <w:szCs w:val="20"/>
+        </w:rPr>
+        <w:t>apidez do processo de pesquisa.</w:t>
       </w:r>
     </w:p>
     <w:p>
@@ -944,7 +1034,51 @@
           <w:sz w:val="20"/>
           <w:szCs w:val="20"/>
         </w:rPr>
-        <w:t>a orientação geográfica disponibilizada pela aplicação, tem como objetivo possibilitar ao utilizador programar o seu percurso e até mesmo evitar trajetos que não sejam do seu agrado. O facto de todos os utilizadores poderem avaliar, comentar e reportar um determinado restaurante, leva a que as informações presentes na aplicação sejam as mais verídicas possíveis. Para além disso, sempre que um utilizador estiver indeciso entre vários restaurantes, pode ter em consideração as opiniões dos outros utilizadores, bem como consultar uma lista ordenada de acordo com o índice de avaliação de cada restaurante.</w:t>
+        <w:t xml:space="preserve">a </w:t>
+      </w:r>
+      <w:r>
+        <w:rPr>
+          <w:rFonts w:ascii="Arial" w:hAnsi="Arial" w:cs="Arial"/>
+          <w:sz w:val="20"/>
+          <w:szCs w:val="20"/>
+        </w:rPr>
+        <w:t>localização</w:t>
+      </w:r>
+      <w:r>
+        <w:rPr>
+          <w:rFonts w:ascii="Arial" w:hAnsi="Arial" w:cs="Arial"/>
+          <w:sz w:val="20"/>
+          <w:szCs w:val="20"/>
+        </w:rPr>
+        <w:t xml:space="preserve"> geográfica disponibilizada pela aplicação, tem como objetivo possibilitar ao utilizador programar o seu percurso e até mesmo evitar trajet</w:t>
+      </w:r>
+      <w:r>
+        <w:rPr>
+          <w:rFonts w:ascii="Arial" w:hAnsi="Arial" w:cs="Arial"/>
+          <w:sz w:val="20"/>
+          <w:szCs w:val="20"/>
+        </w:rPr>
+        <w:t>os que não sejam do seu agrado.</w:t>
+      </w:r>
+    </w:p>
+    <w:p>
+      <w:pPr>
+        <w:spacing w:after="0"/>
+        <w:ind w:firstLine="708"/>
+        <w:jc w:val="both"/>
+        <w:rPr>
+          <w:rFonts w:ascii="Arial" w:hAnsi="Arial" w:cs="Arial"/>
+          <w:sz w:val="20"/>
+          <w:szCs w:val="20"/>
+        </w:rPr>
+      </w:pPr>
+      <w:r>
+        <w:rPr>
+          <w:rFonts w:ascii="Arial" w:hAnsi="Arial" w:cs="Arial"/>
+          <w:sz w:val="20"/>
+          <w:szCs w:val="20"/>
+        </w:rPr>
+        <w:t>O facto de todos os utilizadores poderem avaliar, comentar e reportar um determinado restaurante, leva a que as informações presentes na aplicação sejam as mais verídicas possíveis. Para além disso, sempre que um utilizador estiver indeciso entre vários restaurantes, pode ter em consideração as opiniões dos outros utilizadores, bem como consultar uma lista ordenada de acordo com o índice de avaliação de cada restaurante.</w:t>
       </w:r>
     </w:p>
     <w:p>
@@ -972,7 +1106,99 @@
           <w:sz w:val="20"/>
           <w:szCs w:val="20"/>
         </w:rPr>
-        <w:t>a possibilidade de um utilizador poder partilhar a sua experiência gastronómica através de fotos ou texto, em redes sociais como “Facebook”, “Twitter” ou “Instagram”. Este ponto, para além de permitir ao utilizador registar e guardar momentos da sua experiência, é também do agrado dos restaurantes, uma vez que permite a divulgação do estabelecimento.</w:t>
+        <w:t>a possibilidade de um utilizador poder partilhar a sua experiência gastronómica através de fotos ou texto, em redes soc</w:t>
+      </w:r>
+      <w:r>
+        <w:rPr>
+          <w:rFonts w:ascii="Arial" w:hAnsi="Arial" w:cs="Arial"/>
+          <w:sz w:val="20"/>
+          <w:szCs w:val="20"/>
+        </w:rPr>
+        <w:t xml:space="preserve">iais como </w:t>
+      </w:r>
+      <w:r>
+        <w:rPr>
+          <w:rFonts w:ascii="Arial" w:hAnsi="Arial" w:cs="Arial"/>
+          <w:i/>
+          <w:sz w:val="20"/>
+          <w:szCs w:val="20"/>
+        </w:rPr>
+        <w:t>Facebook</w:t>
+      </w:r>
+      <w:r>
+        <w:rPr>
+          <w:rFonts w:ascii="Arial" w:hAnsi="Arial" w:cs="Arial"/>
+          <w:sz w:val="20"/>
+          <w:szCs w:val="20"/>
+        </w:rPr>
+        <w:t>,</w:t>
+      </w:r>
+      <w:r>
+        <w:rPr>
+          <w:rFonts w:ascii="Arial" w:hAnsi="Arial" w:cs="Arial"/>
+          <w:i/>
+          <w:sz w:val="20"/>
+          <w:szCs w:val="20"/>
+        </w:rPr>
+        <w:t xml:space="preserve"> Google+</w:t>
+      </w:r>
+      <w:r>
+        <w:rPr>
+          <w:rFonts w:ascii="Arial" w:hAnsi="Arial" w:cs="Arial"/>
+          <w:sz w:val="20"/>
+          <w:szCs w:val="20"/>
+        </w:rPr>
+        <w:t>,</w:t>
+      </w:r>
+      <w:r>
+        <w:rPr>
+          <w:rFonts w:ascii="Arial" w:hAnsi="Arial" w:cs="Arial"/>
+          <w:sz w:val="20"/>
+          <w:szCs w:val="20"/>
+        </w:rPr>
+        <w:t xml:space="preserve"> </w:t>
+      </w:r>
+      <w:r>
+        <w:rPr>
+          <w:rFonts w:ascii="Arial" w:hAnsi="Arial" w:cs="Arial"/>
+          <w:i/>
+          <w:sz w:val="20"/>
+          <w:szCs w:val="20"/>
+        </w:rPr>
+        <w:t>Twitter</w:t>
+      </w:r>
+      <w:r>
+        <w:rPr>
+          <w:rFonts w:ascii="Arial" w:hAnsi="Arial" w:cs="Arial"/>
+          <w:sz w:val="20"/>
+          <w:szCs w:val="20"/>
+        </w:rPr>
+        <w:t xml:space="preserve"> </w:t>
+      </w:r>
+      <w:r>
+        <w:rPr>
+          <w:rFonts w:ascii="Arial" w:hAnsi="Arial" w:cs="Arial"/>
+          <w:sz w:val="20"/>
+          <w:szCs w:val="20"/>
+        </w:rPr>
+        <w:t xml:space="preserve">e </w:t>
+      </w:r>
+      <w:r>
+        <w:rPr>
+          <w:rFonts w:ascii="Arial" w:hAnsi="Arial" w:cs="Arial"/>
+          <w:i/>
+          <w:sz w:val="20"/>
+          <w:szCs w:val="20"/>
+        </w:rPr>
+        <w:t>Instagram.</w:t>
+      </w:r>
+      <w:r>
+        <w:rPr>
+          <w:rFonts w:ascii="Arial" w:hAnsi="Arial" w:cs="Arial"/>
+          <w:sz w:val="20"/>
+          <w:szCs w:val="20"/>
+        </w:rPr>
+        <w:t xml:space="preserve"> Este ponto, para além de permitir ao utilizador registar e guardar momentos da sua experiência, é também do agrado dos restaurantes, uma vez que permite a divulgação do estabelecimento.</w:t>
       </w:r>
     </w:p>
     <w:p>
@@ -1111,7 +1337,7 @@
           <w:sz w:val="20"/>
           <w:szCs w:val="20"/>
         </w:rPr>
-        <w:t xml:space="preserve">a todos os utilizadores. </w:t>
+        <w:t>a todos os utilizadores.</w:t>
       </w:r>
     </w:p>
     <w:p>
@@ -1284,8 +1510,6 @@
         </w:rPr>
         <w:t xml:space="preserve"> uma</w:t>
       </w:r>
-      <w:bookmarkStart w:id="0" w:name="_GoBack"/>
-      <w:bookmarkEnd w:id="0"/>
       <w:r>
         <w:rPr>
           <w:rFonts w:ascii="Arial" w:hAnsi="Arial" w:cs="Arial"/>
@@ -1508,7 +1732,16 @@
           <w:sz w:val="20"/>
           <w:szCs w:val="20"/>
         </w:rPr>
-        <w:t xml:space="preserve">Por outro lado, qualquer restaurante tem acesso a um </w:t>
+        <w:t xml:space="preserve">Por outro lado, qualquer restaurante </w:t>
+      </w:r>
+      <w:r>
+        <w:rPr>
+          <w:rFonts w:ascii="Arial" w:hAnsi="Arial" w:cs="Arial"/>
+          <w:sz w:val="20"/>
+          <w:szCs w:val="20"/>
+        </w:rPr>
+        <w:lastRenderedPageBreak/>
+        <w:t xml:space="preserve">tem acesso a um </w:t>
       </w:r>
       <w:r>
         <w:rPr>
@@ -1536,7 +1769,60 @@
         <w:t>a divulgação verídica dos dados.</w:t>
       </w:r>
     </w:p>
-    <w:p/>
+    <w:p>
+      <w:pPr>
+        <w:spacing w:after="0"/>
+        <w:jc w:val="both"/>
+        <w:rPr>
+          <w:rFonts w:ascii="Arial" w:hAnsi="Arial" w:cs="Arial"/>
+          <w:sz w:val="20"/>
+          <w:szCs w:val="20"/>
+        </w:rPr>
+      </w:pPr>
+    </w:p>
+    <w:p>
+      <w:pPr>
+        <w:spacing w:after="0"/>
+        <w:jc w:val="both"/>
+        <w:rPr>
+          <w:rFonts w:ascii="Arial" w:hAnsi="Arial" w:cs="Arial"/>
+          <w:b/>
+          <w:sz w:val="32"/>
+        </w:rPr>
+      </w:pPr>
+      <w:r>
+        <w:rPr>
+          <w:rFonts w:ascii="Arial" w:hAnsi="Arial" w:cs="Arial"/>
+          <w:b/>
+          <w:sz w:val="32"/>
+        </w:rPr>
+        <w:t>Utilidade do Sistema</w:t>
+      </w:r>
+    </w:p>
+    <w:p>
+      <w:pPr>
+        <w:spacing w:after="0"/>
+        <w:jc w:val="both"/>
+        <w:rPr>
+          <w:rFonts w:ascii="Arial" w:hAnsi="Arial" w:cs="Arial"/>
+          <w:sz w:val="20"/>
+          <w:szCs w:val="20"/>
+        </w:rPr>
+      </w:pPr>
+    </w:p>
+    <w:p>
+      <w:pPr>
+        <w:spacing w:after="0"/>
+        <w:jc w:val="both"/>
+        <w:rPr>
+          <w:rFonts w:ascii="Arial" w:hAnsi="Arial" w:cs="Arial"/>
+          <w:sz w:val="20"/>
+          <w:szCs w:val="20"/>
+        </w:rPr>
+      </w:pPr>
+      <w:bookmarkStart w:id="0" w:name="_GoBack"/>
+      <w:bookmarkEnd w:id="0"/>
+    </w:p>
     <w:sectPr>
       <w:pgSz w:w="11906" w:h="16838"/>
       <w:pgMar w:top="1417" w:right="1701" w:bottom="1417" w:left="1701" w:header="708" w:footer="708" w:gutter="0"/>
@@ -1670,6 +1956,7 @@
     <w:lsdException w:name="HTML Sample" w:semiHidden="1" w:unhideWhenUsed="1"/>
     <w:lsdException w:name="HTML Typewriter" w:semiHidden="1" w:unhideWhenUsed="1"/>
     <w:lsdException w:name="HTML Variable" w:semiHidden="1" w:unhideWhenUsed="1"/>
+    <w:lsdException w:name="Normal Table" w:semiHidden="1" w:unhideWhenUsed="1"/>
     <w:lsdException w:name="annotation subject" w:semiHidden="1" w:unhideWhenUsed="1"/>
     <w:lsdException w:name="No List" w:semiHidden="1" w:unhideWhenUsed="1"/>
     <w:lsdException w:name="Outline List 1" w:semiHidden="1" w:unhideWhenUsed="1"/>
@@ -1715,9 +2002,11 @@
     <w:lsdException w:name="Table Subtle 1" w:semiHidden="1" w:unhideWhenUsed="1"/>
     <w:lsdException w:name="Table Subtle 2" w:semiHidden="1" w:unhideWhenUsed="1"/>
     <w:lsdException w:name="Table Web 1" w:semiHidden="1" w:unhideWhenUsed="1"/>
+    <w:lsdException w:name="Table Web 2" w:semiHidden="1" w:unhideWhenUsed="1"/>
     <w:lsdException w:name="Table Web 3" w:semiHidden="1" w:unhideWhenUsed="1"/>
     <w:lsdException w:name="Balloon Text" w:semiHidden="1" w:unhideWhenUsed="1"/>
     <w:lsdException w:name="Table Grid" w:uiPriority="39"/>
+    <w:lsdException w:name="Table Theme" w:semiHidden="1" w:unhideWhenUsed="1"/>
     <w:lsdException w:name="Placeholder Text" w:semiHidden="1"/>
     <w:lsdException w:name="No Spacing" w:uiPriority="1" w:qFormat="1"/>
     <w:lsdException w:name="Light Shading" w:uiPriority="60"/>
@@ -1941,13 +2230,13 @@
     <w:name w:val="Normal"/>
     <w:qFormat/>
   </w:style>
-  <w:style w:type="character" w:default="1" w:styleId="Tipodeletrapredefinidodopargrafo">
+  <w:style w:type="character" w:default="1" w:styleId="DefaultParagraphFont">
     <w:name w:val="Default Paragraph Font"/>
     <w:uiPriority w:val="1"/>
     <w:semiHidden/>
     <w:unhideWhenUsed/>
   </w:style>
-  <w:style w:type="table" w:default="1" w:styleId="Tabelanormal">
+  <w:style w:type="table" w:default="1" w:styleId="TableNormal">
     <w:name w:val="Normal Table"/>
     <w:uiPriority w:val="99"/>
     <w:semiHidden/>
@@ -1962,7 +2251,7 @@
       </w:tblCellMar>
     </w:tblPr>
   </w:style>
-  <w:style w:type="numbering" w:default="1" w:styleId="Semlista">
+  <w:style w:type="numbering" w:default="1" w:styleId="NoList">
     <w:name w:val="No List"/>
     <w:uiPriority w:val="99"/>
     <w:semiHidden/>

</xml_diff>